<commit_message>
22-01-13 semi final commit
</commit_message>
<xml_diff>
--- a/doc/Pham_Ngoc_Lam_20182628_Pham_Minh_Duc_20172476_UART_VLSI.docx
+++ b/doc/Pham_Ngoc_Lam_20182628_Pham_Minh_Duc_20172476_UART_VLSI.docx
@@ -1,6 +1,6 @@
 
 <file path=word/document.xml><?xml version="1.0" encoding="utf-8"?>
-<w:document xmlns:wpc="http://schemas.microsoft.com/office/word/2010/wordprocessingCanvas" xmlns:cx="http://schemas.microsoft.com/office/drawing/2014/chartex" xmlns:cx1="http://schemas.microsoft.com/office/drawing/2015/9/8/chartex" xmlns:cx2="http://schemas.microsoft.com/office/drawing/2015/10/21/chartex" xmlns:cx3="http://schemas.microsoft.com/office/drawing/2016/5/9/chartex" xmlns:cx4="http://schemas.microsoft.com/office/drawing/2016/5/10/chartex" xmlns:cx5="http://schemas.microsoft.com/office/drawing/2016/5/11/chartex" xmlns:cx6="http://schemas.microsoft.com/office/drawing/2016/5/12/chartex" xmlns:cx7="http://schemas.microsoft.com/office/drawing/2016/5/13/chartex" xmlns:cx8="http://schemas.microsoft.com/office/drawing/2016/5/14/chartex" xmlns:mc="http://schemas.openxmlformats.org/markup-compatibility/2006" xmlns:aink="http://schemas.microsoft.com/office/drawing/2016/ink" xmlns:am3d="http://schemas.microsoft.com/office/drawing/2017/model3d" xmlns:o="urn:schemas-microsoft-com:office:office" xmlns:r="http://schemas.openxmlformats.org/officeDocument/2006/relationships" xmlns:m="http://schemas.openxmlformats.org/officeDocument/2006/math" xmlns:v="urn:schemas-microsoft-com:vml" xmlns:wp14="http://schemas.microsoft.com/office/word/2010/wordprocessingDrawing" xmlns:wp="http://schemas.openxmlformats.org/drawingml/2006/wordprocessingDrawing" xmlns:w10="urn:schemas-microsoft-com:office:word" xmlns:w="http://schemas.openxmlformats.org/wordprocessingml/2006/main" xmlns:w14="http://schemas.microsoft.com/office/word/2010/wordml" xmlns:w15="http://schemas.microsoft.com/office/word/2012/wordml" xmlns:w16cid="http://schemas.microsoft.com/office/word/2016/wordml/cid" xmlns:w16se="http://schemas.microsoft.com/office/word/2015/wordml/symex" xmlns:wpg="http://schemas.microsoft.com/office/word/2010/wordprocessingGroup" xmlns:wpi="http://schemas.microsoft.com/office/word/2010/wordprocessingInk" xmlns:wne="http://schemas.microsoft.com/office/word/2006/wordml" xmlns:wps="http://schemas.microsoft.com/office/word/2010/wordprocessingShape" mc:Ignorable="w14 w15 w16se w16cid wp14">
+<w:document xmlns:wpc="http://schemas.microsoft.com/office/word/2010/wordprocessingCanvas" xmlns:cx="http://schemas.microsoft.com/office/drawing/2014/chartex" xmlns:cx1="http://schemas.microsoft.com/office/drawing/2015/9/8/chartex" xmlns:cx2="http://schemas.microsoft.com/office/drawing/2015/10/21/chartex" xmlns:cx3="http://schemas.microsoft.com/office/drawing/2016/5/9/chartex" xmlns:cx4="http://schemas.microsoft.com/office/drawing/2016/5/10/chartex" xmlns:cx5="http://schemas.microsoft.com/office/drawing/2016/5/11/chartex" xmlns:cx6="http://schemas.microsoft.com/office/drawing/2016/5/12/chartex" xmlns:cx7="http://schemas.microsoft.com/office/drawing/2016/5/13/chartex" xmlns:cx8="http://schemas.microsoft.com/office/drawing/2016/5/14/chartex" xmlns:mc="http://schemas.openxmlformats.org/markup-compatibility/2006" xmlns:aink="http://schemas.microsoft.com/office/drawing/2016/ink" xmlns:am3d="http://schemas.microsoft.com/office/drawing/2017/model3d" xmlns:o="urn:schemas-microsoft-com:office:office" xmlns:r="http://schemas.openxmlformats.org/officeDocument/2006/relationships" xmlns:m="http://schemas.openxmlformats.org/officeDocument/2006/math" xmlns:v="urn:schemas-microsoft-com:vml" xmlns:wp14="http://schemas.microsoft.com/office/word/2010/wordprocessingDrawing" xmlns:wp="http://schemas.openxmlformats.org/drawingml/2006/wordprocessingDrawing" xmlns:w10="urn:schemas-microsoft-com:office:word" xmlns:w="http://schemas.openxmlformats.org/wordprocessingml/2006/main" xmlns:w14="http://schemas.microsoft.com/office/word/2010/wordml" xmlns:w15="http://schemas.microsoft.com/office/word/2012/wordml" xmlns:w16cex="http://schemas.microsoft.com/office/word/2018/wordml/cex" xmlns:w16cid="http://schemas.microsoft.com/office/word/2016/wordml/cid" xmlns:w16="http://schemas.microsoft.com/office/word/2018/wordml" xmlns:w16sdtdh="http://schemas.microsoft.com/office/word/2020/wordml/sdtdatahash" xmlns:w16se="http://schemas.microsoft.com/office/word/2015/wordml/symex" xmlns:wpg="http://schemas.microsoft.com/office/word/2010/wordprocessingGroup" xmlns:wpi="http://schemas.microsoft.com/office/word/2010/wordprocessingInk" xmlns:wne="http://schemas.microsoft.com/office/word/2006/wordml" xmlns:wps="http://schemas.microsoft.com/office/word/2010/wordprocessingShape" mc:Ignorable="w14 w15 w16se w16cid w16 w16cex w16sdtdh wp14">
   <w:body>
     <w:tbl>
       <w:tblPr>
@@ -5867,45 +5867,25 @@
       <w:r>
         <w:t xml:space="preserve">Hình </w:t>
       </w:r>
-      <w:r>
-        <w:fldChar w:fldCharType="begin"/>
-      </w:r>
-      <w:r>
-        <w:instrText xml:space="preserve"> STYLEREF 1 \s </w:instrText>
-      </w:r>
-      <w:r>
-        <w:fldChar w:fldCharType="separate"/>
-      </w:r>
-      <w:r>
-        <w:rPr>
-          <w:noProof/>
-        </w:rPr>
-        <w:t>1</w:t>
-      </w:r>
-      <w:r>
-        <w:fldChar w:fldCharType="end"/>
-      </w:r>
+      <w:fldSimple w:instr=" STYLEREF 1 \s ">
+        <w:r>
+          <w:rPr>
+            <w:noProof/>
+          </w:rPr>
+          <w:t>1</w:t>
+        </w:r>
+      </w:fldSimple>
       <w:r>
         <w:t>.</w:t>
       </w:r>
-      <w:r>
-        <w:fldChar w:fldCharType="begin"/>
-      </w:r>
-      <w:r>
-        <w:instrText xml:space="preserve"> SEQ Hình \* ARABIC \s 1 </w:instrText>
-      </w:r>
-      <w:r>
-        <w:fldChar w:fldCharType="separate"/>
-      </w:r>
-      <w:r>
-        <w:rPr>
-          <w:noProof/>
-        </w:rPr>
-        <w:t>1</w:t>
-      </w:r>
-      <w:r>
-        <w:fldChar w:fldCharType="end"/>
-      </w:r>
+      <w:fldSimple w:instr=" SEQ Hình \* ARABIC \s 1 ">
+        <w:r>
+          <w:rPr>
+            <w:noProof/>
+          </w:rPr>
+          <w:t>1</w:t>
+        </w:r>
+      </w:fldSimple>
       <w:r>
         <w:t>. Data Framing UART</w:t>
       </w:r>
@@ -6031,45 +6011,25 @@
       <w:r>
         <w:t xml:space="preserve">Hình </w:t>
       </w:r>
-      <w:r>
-        <w:fldChar w:fldCharType="begin"/>
-      </w:r>
-      <w:r>
-        <w:instrText xml:space="preserve"> STYLEREF 1 \s </w:instrText>
-      </w:r>
-      <w:r>
-        <w:fldChar w:fldCharType="separate"/>
-      </w:r>
-      <w:r>
-        <w:rPr>
-          <w:noProof/>
-        </w:rPr>
-        <w:t>1</w:t>
-      </w:r>
-      <w:r>
-        <w:fldChar w:fldCharType="end"/>
-      </w:r>
+      <w:fldSimple w:instr=" STYLEREF 1 \s ">
+        <w:r>
+          <w:rPr>
+            <w:noProof/>
+          </w:rPr>
+          <w:t>1</w:t>
+        </w:r>
+      </w:fldSimple>
       <w:r>
         <w:t>.</w:t>
       </w:r>
-      <w:r>
-        <w:fldChar w:fldCharType="begin"/>
-      </w:r>
-      <w:r>
-        <w:instrText xml:space="preserve"> SEQ Hình \* ARABIC \s 1 </w:instrText>
-      </w:r>
-      <w:r>
-        <w:fldChar w:fldCharType="separate"/>
-      </w:r>
-      <w:r>
-        <w:rPr>
-          <w:noProof/>
-        </w:rPr>
-        <w:t>2</w:t>
-      </w:r>
-      <w:r>
-        <w:fldChar w:fldCharType="end"/>
-      </w:r>
+      <w:fldSimple w:instr=" SEQ Hình \* ARABIC \s 1 ">
+        <w:r>
+          <w:rPr>
+            <w:noProof/>
+          </w:rPr>
+          <w:t>2</w:t>
+        </w:r>
+      </w:fldSimple>
       <w:r>
         <w:t>. UART Communication</w:t>
       </w:r>
@@ -6230,14 +6190,57 @@
       <w:r>
         <w:t xml:space="preserve"> </w:t>
       </w:r>
-      <w:r>
+      <w:fldSimple w:instr=" STYLEREF 1 \s ">
+        <w:r>
+          <w:rPr>
+            <w:noProof/>
+          </w:rPr>
+          <w:t>2</w:t>
+        </w:r>
+      </w:fldSimple>
+      <w:r>
+        <w:t>.</w:t>
+      </w:r>
+      <w:fldSimple w:instr=" SEQ Hình \* ARABIC \s 1 ">
+        <w:r>
+          <w:rPr>
+            <w:noProof/>
+          </w:rPr>
+          <w:t>1</w:t>
+        </w:r>
+      </w:fldSimple>
+      <w:bookmarkEnd w:id="18"/>
+      <w:r>
+        <w:t xml:space="preserve"> </w:t>
+      </w:r>
+      <w:r>
+        <w:t>UART Block diagram</w:t>
+      </w:r>
+      <w:bookmarkEnd w:id="19"/>
+    </w:p>
+    <w:p>
+      <w:r>
+        <w:rPr>
+          <w:color w:val="FF0000"/>
+        </w:rPr>
         <w:fldChar w:fldCharType="begin"/>
       </w:r>
       <w:r>
-        <w:instrText xml:space="preserve"> STYLEREF 1 \s </w:instrText>
-      </w:r>
-      <w:r>
+        <w:instrText xml:space="preserve"> REF _Ref81594424 \h </w:instrText>
+      </w:r>
+      <w:r>
+        <w:rPr>
+          <w:color w:val="FF0000"/>
+        </w:rPr>
+      </w:r>
+      <w:r>
+        <w:rPr>
+          <w:color w:val="FF0000"/>
+        </w:rPr>
         <w:fldChar w:fldCharType="separate"/>
+      </w:r>
+      <w:r>
+        <w:t xml:space="preserve">Hình </w:t>
       </w:r>
       <w:r>
         <w:rPr>
@@ -6246,19 +6249,7 @@
         <w:t>2</w:t>
       </w:r>
       <w:r>
-        <w:fldChar w:fldCharType="end"/>
-      </w:r>
-      <w:r>
         <w:t>.</w:t>
-      </w:r>
-      <w:r>
-        <w:fldChar w:fldCharType="begin"/>
-      </w:r>
-      <w:r>
-        <w:instrText xml:space="preserve"> SEQ Hình \* ARABIC \s 1 </w:instrText>
-      </w:r>
-      <w:r>
-        <w:fldChar w:fldCharType="separate"/>
       </w:r>
       <w:r>
         <w:rPr>
@@ -6267,57 +6258,6 @@
         <w:t>1</w:t>
       </w:r>
       <w:r>
-        <w:fldChar w:fldCharType="end"/>
-      </w:r>
-      <w:bookmarkEnd w:id="18"/>
-      <w:r>
-        <w:t xml:space="preserve"> </w:t>
-      </w:r>
-      <w:r>
-        <w:t>UART Block diagram</w:t>
-      </w:r>
-      <w:bookmarkEnd w:id="19"/>
-    </w:p>
-    <w:p>
-      <w:r>
-        <w:rPr>
-          <w:color w:val="FF0000"/>
-        </w:rPr>
-        <w:fldChar w:fldCharType="begin"/>
-      </w:r>
-      <w:r>
-        <w:instrText xml:space="preserve"> REF _Ref81594424 \h </w:instrText>
-      </w:r>
-      <w:r>
-        <w:rPr>
-          <w:color w:val="FF0000"/>
-        </w:rPr>
-      </w:r>
-      <w:r>
-        <w:rPr>
-          <w:color w:val="FF0000"/>
-        </w:rPr>
-        <w:fldChar w:fldCharType="separate"/>
-      </w:r>
-      <w:r>
-        <w:t xml:space="preserve">Hình </w:t>
-      </w:r>
-      <w:r>
-        <w:rPr>
-          <w:noProof/>
-        </w:rPr>
-        <w:t>2</w:t>
-      </w:r>
-      <w:r>
-        <w:t>.</w:t>
-      </w:r>
-      <w:r>
-        <w:rPr>
-          <w:noProof/>
-        </w:rPr>
-        <w:t>1</w:t>
-      </w:r>
-      <w:r>
         <w:rPr>
           <w:color w:val="FF0000"/>
         </w:rPr>
@@ -6355,45 +6295,25 @@
       <w:r>
         <w:t xml:space="preserve">Bảng </w:t>
       </w:r>
-      <w:r>
-        <w:fldChar w:fldCharType="begin"/>
-      </w:r>
-      <w:r>
-        <w:instrText xml:space="preserve"> STYLEREF 1 \s </w:instrText>
-      </w:r>
-      <w:r>
-        <w:fldChar w:fldCharType="separate"/>
-      </w:r>
-      <w:r>
-        <w:rPr>
-          <w:noProof/>
-        </w:rPr>
-        <w:t>2</w:t>
-      </w:r>
-      <w:r>
-        <w:fldChar w:fldCharType="end"/>
-      </w:r>
+      <w:fldSimple w:instr=" STYLEREF 1 \s ">
+        <w:r>
+          <w:rPr>
+            <w:noProof/>
+          </w:rPr>
+          <w:t>2</w:t>
+        </w:r>
+      </w:fldSimple>
       <w:r>
         <w:t>.</w:t>
       </w:r>
-      <w:r>
-        <w:fldChar w:fldCharType="begin"/>
-      </w:r>
-      <w:r>
-        <w:instrText xml:space="preserve"> SEQ Bảng \* ARABIC \s 1 </w:instrText>
-      </w:r>
-      <w:r>
-        <w:fldChar w:fldCharType="separate"/>
-      </w:r>
-      <w:r>
-        <w:rPr>
-          <w:noProof/>
-        </w:rPr>
-        <w:t>1</w:t>
-      </w:r>
-      <w:r>
-        <w:fldChar w:fldCharType="end"/>
-      </w:r>
+      <w:fldSimple w:instr=" SEQ Bảng \* ARABIC \s 1 ">
+        <w:r>
+          <w:rPr>
+            <w:noProof/>
+          </w:rPr>
+          <w:t>1</w:t>
+        </w:r>
+      </w:fldSimple>
       <w:r>
         <w:t xml:space="preserve"> </w:t>
       </w:r>
@@ -7641,45 +7561,25 @@
       <w:r>
         <w:t xml:space="preserve">Hình </w:t>
       </w:r>
-      <w:r>
-        <w:fldChar w:fldCharType="begin"/>
-      </w:r>
-      <w:r>
-        <w:instrText xml:space="preserve"> STYLEREF 1 \s </w:instrText>
-      </w:r>
-      <w:r>
-        <w:fldChar w:fldCharType="separate"/>
-      </w:r>
-      <w:r>
-        <w:rPr>
-          <w:noProof/>
-        </w:rPr>
-        <w:t>2</w:t>
-      </w:r>
-      <w:r>
-        <w:fldChar w:fldCharType="end"/>
-      </w:r>
+      <w:fldSimple w:instr=" STYLEREF 1 \s ">
+        <w:r>
+          <w:rPr>
+            <w:noProof/>
+          </w:rPr>
+          <w:t>2</w:t>
+        </w:r>
+      </w:fldSimple>
       <w:r>
         <w:t>.</w:t>
       </w:r>
-      <w:r>
-        <w:fldChar w:fldCharType="begin"/>
-      </w:r>
-      <w:r>
-        <w:instrText xml:space="preserve"> SEQ Hình \* ARABIC \s 1 </w:instrText>
-      </w:r>
-      <w:r>
-        <w:fldChar w:fldCharType="separate"/>
-      </w:r>
-      <w:r>
-        <w:rPr>
-          <w:noProof/>
-        </w:rPr>
-        <w:t>2</w:t>
-      </w:r>
-      <w:r>
-        <w:fldChar w:fldCharType="end"/>
-      </w:r>
+      <w:fldSimple w:instr=" SEQ Hình \* ARABIC \s 1 ">
+        <w:r>
+          <w:rPr>
+            <w:noProof/>
+          </w:rPr>
+          <w:t>2</w:t>
+        </w:r>
+      </w:fldSimple>
       <w:r>
         <w:t>. TX_status_register</w:t>
       </w:r>
@@ -7765,45 +7665,25 @@
       <w:r>
         <w:t xml:space="preserve">Hình </w:t>
       </w:r>
-      <w:r>
-        <w:fldChar w:fldCharType="begin"/>
-      </w:r>
-      <w:r>
-        <w:instrText xml:space="preserve"> STYLEREF 1 \s </w:instrText>
-      </w:r>
-      <w:r>
-        <w:fldChar w:fldCharType="separate"/>
-      </w:r>
-      <w:r>
-        <w:rPr>
-          <w:noProof/>
-        </w:rPr>
-        <w:t>2</w:t>
-      </w:r>
-      <w:r>
-        <w:fldChar w:fldCharType="end"/>
-      </w:r>
+      <w:fldSimple w:instr=" STYLEREF 1 \s ">
+        <w:r>
+          <w:rPr>
+            <w:noProof/>
+          </w:rPr>
+          <w:t>2</w:t>
+        </w:r>
+      </w:fldSimple>
       <w:r>
         <w:t>.</w:t>
       </w:r>
-      <w:r>
-        <w:fldChar w:fldCharType="begin"/>
-      </w:r>
-      <w:r>
-        <w:instrText xml:space="preserve"> SEQ Hình \* ARABIC \s 1 </w:instrText>
-      </w:r>
-      <w:r>
-        <w:fldChar w:fldCharType="separate"/>
-      </w:r>
-      <w:r>
-        <w:rPr>
-          <w:noProof/>
-        </w:rPr>
-        <w:t>3</w:t>
-      </w:r>
-      <w:r>
-        <w:fldChar w:fldCharType="end"/>
-      </w:r>
+      <w:fldSimple w:instr=" SEQ Hình \* ARABIC \s 1 ">
+        <w:r>
+          <w:rPr>
+            <w:noProof/>
+          </w:rPr>
+          <w:t>3</w:t>
+        </w:r>
+      </w:fldSimple>
       <w:r>
         <w:t>. RX_status_register</w:t>
       </w:r>
@@ -8063,45 +7943,25 @@
       <w:r>
         <w:t xml:space="preserve">Hình </w:t>
       </w:r>
-      <w:r>
-        <w:fldChar w:fldCharType="begin"/>
-      </w:r>
-      <w:r>
-        <w:instrText xml:space="preserve"> STYLEREF 1 \s </w:instrText>
-      </w:r>
-      <w:r>
-        <w:fldChar w:fldCharType="separate"/>
-      </w:r>
-      <w:r>
-        <w:rPr>
-          <w:noProof/>
-        </w:rPr>
-        <w:t>2</w:t>
-      </w:r>
-      <w:r>
-        <w:fldChar w:fldCharType="end"/>
-      </w:r>
+      <w:fldSimple w:instr=" STYLEREF 1 \s ">
+        <w:r>
+          <w:rPr>
+            <w:noProof/>
+          </w:rPr>
+          <w:t>2</w:t>
+        </w:r>
+      </w:fldSimple>
       <w:r>
         <w:t>.</w:t>
       </w:r>
-      <w:r>
-        <w:fldChar w:fldCharType="begin"/>
-      </w:r>
-      <w:r>
-        <w:instrText xml:space="preserve"> SEQ Hình \* ARABIC \s 1 </w:instrText>
-      </w:r>
-      <w:r>
-        <w:fldChar w:fldCharType="separate"/>
-      </w:r>
-      <w:r>
-        <w:rPr>
-          <w:noProof/>
-        </w:rPr>
-        <w:t>4</w:t>
-      </w:r>
-      <w:r>
-        <w:fldChar w:fldCharType="end"/>
-      </w:r>
+      <w:fldSimple w:instr=" SEQ Hình \* ARABIC \s 1 ">
+        <w:r>
+          <w:rPr>
+            <w:noProof/>
+          </w:rPr>
+          <w:t>4</w:t>
+        </w:r>
+      </w:fldSimple>
       <w:r>
         <w:t>. Sơ đồ kiến trúc tổng quát</w:t>
       </w:r>
@@ -8178,45 +8038,25 @@
       <w:r>
         <w:t xml:space="preserve">Hình </w:t>
       </w:r>
-      <w:r>
-        <w:fldChar w:fldCharType="begin"/>
-      </w:r>
-      <w:r>
-        <w:instrText xml:space="preserve"> STYLEREF 1 \s </w:instrText>
-      </w:r>
-      <w:r>
-        <w:fldChar w:fldCharType="separate"/>
-      </w:r>
-      <w:r>
-        <w:rPr>
-          <w:noProof/>
-        </w:rPr>
-        <w:t>2</w:t>
-      </w:r>
-      <w:r>
-        <w:fldChar w:fldCharType="end"/>
-      </w:r>
+      <w:fldSimple w:instr=" STYLEREF 1 \s ">
+        <w:r>
+          <w:rPr>
+            <w:noProof/>
+          </w:rPr>
+          <w:t>2</w:t>
+        </w:r>
+      </w:fldSimple>
       <w:r>
         <w:t>.</w:t>
       </w:r>
-      <w:r>
-        <w:fldChar w:fldCharType="begin"/>
-      </w:r>
-      <w:r>
-        <w:instrText xml:space="preserve"> SEQ Hình \* ARABIC \s 1 </w:instrText>
-      </w:r>
-      <w:r>
-        <w:fldChar w:fldCharType="separate"/>
-      </w:r>
-      <w:r>
-        <w:rPr>
-          <w:noProof/>
-        </w:rPr>
-        <w:t>5</w:t>
-      </w:r>
-      <w:r>
-        <w:fldChar w:fldCharType="end"/>
-      </w:r>
+      <w:fldSimple w:instr=" SEQ Hình \* ARABIC \s 1 ">
+        <w:r>
+          <w:rPr>
+            <w:noProof/>
+          </w:rPr>
+          <w:t>5</w:t>
+        </w:r>
+      </w:fldSimple>
       <w:r>
         <w:t>. Sơ đồ kiến trúc chi tiết</w:t>
       </w:r>
@@ -8319,45 +8159,25 @@
       <w:r>
         <w:t xml:space="preserve">Hình </w:t>
       </w:r>
-      <w:r>
-        <w:fldChar w:fldCharType="begin"/>
-      </w:r>
-      <w:r>
-        <w:instrText xml:space="preserve"> STYLEREF 1 \s </w:instrText>
-      </w:r>
-      <w:r>
-        <w:fldChar w:fldCharType="separate"/>
-      </w:r>
-      <w:r>
-        <w:rPr>
-          <w:noProof/>
-        </w:rPr>
-        <w:t>2</w:t>
-      </w:r>
-      <w:r>
-        <w:fldChar w:fldCharType="end"/>
-      </w:r>
+      <w:fldSimple w:instr=" STYLEREF 1 \s ">
+        <w:r>
+          <w:rPr>
+            <w:noProof/>
+          </w:rPr>
+          <w:t>2</w:t>
+        </w:r>
+      </w:fldSimple>
       <w:r>
         <w:t>.</w:t>
       </w:r>
-      <w:r>
-        <w:fldChar w:fldCharType="begin"/>
-      </w:r>
-      <w:r>
-        <w:instrText xml:space="preserve"> SEQ Hình \* ARABIC \s 1 </w:instrText>
-      </w:r>
-      <w:r>
-        <w:fldChar w:fldCharType="separate"/>
-      </w:r>
-      <w:r>
-        <w:rPr>
-          <w:noProof/>
-        </w:rPr>
-        <w:t>6</w:t>
-      </w:r>
-      <w:r>
-        <w:fldChar w:fldCharType="end"/>
-      </w:r>
+      <w:fldSimple w:instr=" SEQ Hình \* ARABIC \s 1 ">
+        <w:r>
+          <w:rPr>
+            <w:noProof/>
+          </w:rPr>
+          <w:t>6</w:t>
+        </w:r>
+      </w:fldSimple>
       <w:r>
         <w:t>. uart_generator_clock</w:t>
       </w:r>
@@ -8391,45 +8211,25 @@
       <w:r>
         <w:t xml:space="preserve">Bảng </w:t>
       </w:r>
-      <w:r>
-        <w:fldChar w:fldCharType="begin"/>
-      </w:r>
-      <w:r>
-        <w:instrText xml:space="preserve"> STYLEREF 1 \s </w:instrText>
-      </w:r>
-      <w:r>
-        <w:fldChar w:fldCharType="separate"/>
-      </w:r>
-      <w:r>
-        <w:rPr>
-          <w:noProof/>
-        </w:rPr>
-        <w:t>2</w:t>
-      </w:r>
-      <w:r>
-        <w:fldChar w:fldCharType="end"/>
-      </w:r>
+      <w:fldSimple w:instr=" STYLEREF 1 \s ">
+        <w:r>
+          <w:rPr>
+            <w:noProof/>
+          </w:rPr>
+          <w:t>2</w:t>
+        </w:r>
+      </w:fldSimple>
       <w:r>
         <w:t>.</w:t>
       </w:r>
-      <w:r>
-        <w:fldChar w:fldCharType="begin"/>
-      </w:r>
-      <w:r>
-        <w:instrText xml:space="preserve"> SEQ Bảng \* ARABIC \s 1 </w:instrText>
-      </w:r>
-      <w:r>
-        <w:fldChar w:fldCharType="separate"/>
-      </w:r>
-      <w:r>
-        <w:rPr>
-          <w:noProof/>
-        </w:rPr>
-        <w:t>2</w:t>
-      </w:r>
-      <w:r>
-        <w:fldChar w:fldCharType="end"/>
-      </w:r>
+      <w:fldSimple w:instr=" SEQ Bảng \* ARABIC \s 1 ">
+        <w:r>
+          <w:rPr>
+            <w:noProof/>
+          </w:rPr>
+          <w:t>2</w:t>
+        </w:r>
+      </w:fldSimple>
       <w:r>
         <w:t>.</w:t>
       </w:r>
@@ -9004,45 +8804,25 @@
       <w:r>
         <w:t xml:space="preserve">Bảng </w:t>
       </w:r>
-      <w:r>
-        <w:fldChar w:fldCharType="begin"/>
-      </w:r>
-      <w:r>
-        <w:instrText xml:space="preserve"> STYLEREF 1 \s </w:instrText>
-      </w:r>
-      <w:r>
-        <w:fldChar w:fldCharType="separate"/>
-      </w:r>
-      <w:r>
-        <w:rPr>
-          <w:noProof/>
-        </w:rPr>
-        <w:t>2</w:t>
-      </w:r>
-      <w:r>
-        <w:fldChar w:fldCharType="end"/>
-      </w:r>
+      <w:fldSimple w:instr=" STYLEREF 1 \s ">
+        <w:r>
+          <w:rPr>
+            <w:noProof/>
+          </w:rPr>
+          <w:t>2</w:t>
+        </w:r>
+      </w:fldSimple>
       <w:r>
         <w:t>.</w:t>
       </w:r>
-      <w:r>
-        <w:fldChar w:fldCharType="begin"/>
-      </w:r>
-      <w:r>
-        <w:instrText xml:space="preserve"> SEQ Bảng \* ARABIC \s 1 </w:instrText>
-      </w:r>
-      <w:r>
-        <w:fldChar w:fldCharType="separate"/>
-      </w:r>
-      <w:r>
-        <w:rPr>
-          <w:noProof/>
-        </w:rPr>
-        <w:t>3</w:t>
-      </w:r>
-      <w:r>
-        <w:fldChar w:fldCharType="end"/>
-      </w:r>
+      <w:fldSimple w:instr=" SEQ Bảng \* ARABIC \s 1 ">
+        <w:r>
+          <w:rPr>
+            <w:noProof/>
+          </w:rPr>
+          <w:t>3</w:t>
+        </w:r>
+      </w:fldSimple>
       <w:r>
         <w:t>. uart_generator_clock parameter</w:t>
       </w:r>
@@ -9631,45 +9411,25 @@
       <w:r>
         <w:t xml:space="preserve">Hình </w:t>
       </w:r>
-      <w:r>
-        <w:fldChar w:fldCharType="begin"/>
-      </w:r>
-      <w:r>
-        <w:instrText xml:space="preserve"> STYLEREF 1 \s </w:instrText>
-      </w:r>
-      <w:r>
-        <w:fldChar w:fldCharType="separate"/>
-      </w:r>
-      <w:r>
-        <w:rPr>
-          <w:noProof/>
-        </w:rPr>
-        <w:t>2</w:t>
-      </w:r>
-      <w:r>
-        <w:fldChar w:fldCharType="end"/>
-      </w:r>
+      <w:fldSimple w:instr=" STYLEREF 1 \s ">
+        <w:r>
+          <w:rPr>
+            <w:noProof/>
+          </w:rPr>
+          <w:t>2</w:t>
+        </w:r>
+      </w:fldSimple>
       <w:r>
         <w:t>.</w:t>
       </w:r>
-      <w:r>
-        <w:fldChar w:fldCharType="begin"/>
-      </w:r>
-      <w:r>
-        <w:instrText xml:space="preserve"> SEQ Hình \* ARABIC \s 1 </w:instrText>
-      </w:r>
-      <w:r>
-        <w:fldChar w:fldCharType="separate"/>
-      </w:r>
-      <w:r>
-        <w:rPr>
-          <w:noProof/>
-        </w:rPr>
-        <w:t>7</w:t>
-      </w:r>
-      <w:r>
-        <w:fldChar w:fldCharType="end"/>
-      </w:r>
+      <w:fldSimple w:instr=" SEQ Hình \* ARABIC \s 1 ">
+        <w:r>
+          <w:rPr>
+            <w:noProof/>
+          </w:rPr>
+          <w:t>7</w:t>
+        </w:r>
+      </w:fldSimple>
       <w:r>
         <w:t>. uart_fifo block diagram</w:t>
       </w:r>
@@ -9695,45 +9455,25 @@
       <w:r>
         <w:t xml:space="preserve">Bảng </w:t>
       </w:r>
-      <w:r>
-        <w:fldChar w:fldCharType="begin"/>
-      </w:r>
-      <w:r>
-        <w:instrText xml:space="preserve"> STYLEREF 1 \s </w:instrText>
-      </w:r>
-      <w:r>
-        <w:fldChar w:fldCharType="separate"/>
-      </w:r>
-      <w:r>
-        <w:rPr>
-          <w:noProof/>
-        </w:rPr>
-        <w:t>2</w:t>
-      </w:r>
-      <w:r>
-        <w:fldChar w:fldCharType="end"/>
-      </w:r>
+      <w:fldSimple w:instr=" STYLEREF 1 \s ">
+        <w:r>
+          <w:rPr>
+            <w:noProof/>
+          </w:rPr>
+          <w:t>2</w:t>
+        </w:r>
+      </w:fldSimple>
       <w:r>
         <w:t>.</w:t>
       </w:r>
-      <w:r>
-        <w:fldChar w:fldCharType="begin"/>
-      </w:r>
-      <w:r>
-        <w:instrText xml:space="preserve"> SEQ Bảng \* ARABIC \s 1 </w:instrText>
-      </w:r>
-      <w:r>
-        <w:fldChar w:fldCharType="separate"/>
-      </w:r>
-      <w:r>
-        <w:rPr>
-          <w:noProof/>
-        </w:rPr>
-        <w:t>4</w:t>
-      </w:r>
-      <w:r>
-        <w:fldChar w:fldCharType="end"/>
-      </w:r>
+      <w:fldSimple w:instr=" SEQ Bảng \* ARABIC \s 1 ">
+        <w:r>
+          <w:rPr>
+            <w:noProof/>
+          </w:rPr>
+          <w:t>4</w:t>
+        </w:r>
+      </w:fldSimple>
       <w:r>
         <w:t>.</w:t>
       </w:r>
@@ -10726,45 +10466,25 @@
       <w:r>
         <w:t xml:space="preserve">Bảng </w:t>
       </w:r>
-      <w:r>
-        <w:fldChar w:fldCharType="begin"/>
-      </w:r>
-      <w:r>
-        <w:instrText xml:space="preserve"> STYLEREF 1 \s </w:instrText>
-      </w:r>
-      <w:r>
-        <w:fldChar w:fldCharType="separate"/>
-      </w:r>
-      <w:r>
-        <w:rPr>
-          <w:noProof/>
-        </w:rPr>
-        <w:t>2</w:t>
-      </w:r>
-      <w:r>
-        <w:fldChar w:fldCharType="end"/>
-      </w:r>
+      <w:fldSimple w:instr=" STYLEREF 1 \s ">
+        <w:r>
+          <w:rPr>
+            <w:noProof/>
+          </w:rPr>
+          <w:t>2</w:t>
+        </w:r>
+      </w:fldSimple>
       <w:r>
         <w:t>.</w:t>
       </w:r>
-      <w:r>
-        <w:fldChar w:fldCharType="begin"/>
-      </w:r>
-      <w:r>
-        <w:instrText xml:space="preserve"> SEQ Bảng \* ARABIC \s 1 </w:instrText>
-      </w:r>
-      <w:r>
-        <w:fldChar w:fldCharType="separate"/>
-      </w:r>
-      <w:r>
-        <w:rPr>
-          <w:noProof/>
-        </w:rPr>
-        <w:t>5</w:t>
-      </w:r>
-      <w:r>
-        <w:fldChar w:fldCharType="end"/>
-      </w:r>
+      <w:fldSimple w:instr=" SEQ Bảng \* ARABIC \s 1 ">
+        <w:r>
+          <w:rPr>
+            <w:noProof/>
+          </w:rPr>
+          <w:t>5</w:t>
+        </w:r>
+      </w:fldSimple>
       <w:r>
         <w:t>. uart_fifo</w:t>
       </w:r>
@@ -11203,45 +10923,25 @@
       <w:r>
         <w:t xml:space="preserve">Hình </w:t>
       </w:r>
-      <w:r>
-        <w:fldChar w:fldCharType="begin"/>
-      </w:r>
-      <w:r>
-        <w:instrText xml:space="preserve"> STYLEREF 1 \s </w:instrText>
-      </w:r>
-      <w:r>
-        <w:fldChar w:fldCharType="separate"/>
-      </w:r>
-      <w:r>
-        <w:rPr>
-          <w:noProof/>
-        </w:rPr>
-        <w:t>2</w:t>
-      </w:r>
-      <w:r>
-        <w:fldChar w:fldCharType="end"/>
-      </w:r>
+      <w:fldSimple w:instr=" STYLEREF 1 \s ">
+        <w:r>
+          <w:rPr>
+            <w:noProof/>
+          </w:rPr>
+          <w:t>2</w:t>
+        </w:r>
+      </w:fldSimple>
       <w:r>
         <w:t>.</w:t>
       </w:r>
-      <w:r>
-        <w:fldChar w:fldCharType="begin"/>
-      </w:r>
-      <w:r>
-        <w:instrText xml:space="preserve"> SEQ Hình \* ARABIC \s 1 </w:instrText>
-      </w:r>
-      <w:r>
-        <w:fldChar w:fldCharType="separate"/>
-      </w:r>
-      <w:r>
-        <w:rPr>
-          <w:noProof/>
-        </w:rPr>
-        <w:t>8</w:t>
-      </w:r>
-      <w:r>
-        <w:fldChar w:fldCharType="end"/>
-      </w:r>
+      <w:fldSimple w:instr=" SEQ Hình \* ARABIC \s 1 ">
+        <w:r>
+          <w:rPr>
+            <w:noProof/>
+          </w:rPr>
+          <w:t>8</w:t>
+        </w:r>
+      </w:fldSimple>
       <w:r>
         <w:t>. uart_transmitter block</w:t>
       </w:r>
@@ -11269,45 +10969,25 @@
       <w:r>
         <w:t xml:space="preserve">Bảng </w:t>
       </w:r>
-      <w:r>
-        <w:fldChar w:fldCharType="begin"/>
-      </w:r>
-      <w:r>
-        <w:instrText xml:space="preserve"> STYLEREF 1 \s </w:instrText>
-      </w:r>
-      <w:r>
-        <w:fldChar w:fldCharType="separate"/>
-      </w:r>
-      <w:r>
-        <w:rPr>
-          <w:noProof/>
-        </w:rPr>
-        <w:t>2</w:t>
-      </w:r>
-      <w:r>
-        <w:fldChar w:fldCharType="end"/>
-      </w:r>
+      <w:fldSimple w:instr=" STYLEREF 1 \s ">
+        <w:r>
+          <w:rPr>
+            <w:noProof/>
+          </w:rPr>
+          <w:t>2</w:t>
+        </w:r>
+      </w:fldSimple>
       <w:r>
         <w:t>.</w:t>
       </w:r>
-      <w:r>
-        <w:fldChar w:fldCharType="begin"/>
-      </w:r>
-      <w:r>
-        <w:instrText xml:space="preserve"> SEQ Bảng \* ARABIC \s 1 </w:instrText>
-      </w:r>
-      <w:r>
-        <w:fldChar w:fldCharType="separate"/>
-      </w:r>
-      <w:r>
-        <w:rPr>
-          <w:noProof/>
-        </w:rPr>
-        <w:t>6</w:t>
-      </w:r>
-      <w:r>
-        <w:fldChar w:fldCharType="end"/>
-      </w:r>
+      <w:fldSimple w:instr=" SEQ Bảng \* ARABIC \s 1 ">
+        <w:r>
+          <w:rPr>
+            <w:noProof/>
+          </w:rPr>
+          <w:t>6</w:t>
+        </w:r>
+      </w:fldSimple>
       <w:r>
         <w:t>.</w:t>
       </w:r>
@@ -12151,45 +11831,25 @@
       <w:r>
         <w:t xml:space="preserve">Hình </w:t>
       </w:r>
-      <w:r>
-        <w:fldChar w:fldCharType="begin"/>
-      </w:r>
-      <w:r>
-        <w:instrText xml:space="preserve"> STYLEREF 1 \s </w:instrText>
-      </w:r>
-      <w:r>
-        <w:fldChar w:fldCharType="separate"/>
-      </w:r>
-      <w:r>
-        <w:rPr>
-          <w:noProof/>
-        </w:rPr>
-        <w:t>2</w:t>
-      </w:r>
-      <w:r>
-        <w:fldChar w:fldCharType="end"/>
-      </w:r>
+      <w:fldSimple w:instr=" STYLEREF 1 \s ">
+        <w:r>
+          <w:rPr>
+            <w:noProof/>
+          </w:rPr>
+          <w:t>2</w:t>
+        </w:r>
+      </w:fldSimple>
       <w:r>
         <w:t>.</w:t>
       </w:r>
-      <w:r>
-        <w:fldChar w:fldCharType="begin"/>
-      </w:r>
-      <w:r>
-        <w:instrText xml:space="preserve"> SEQ Hình \* ARABIC \s 1 </w:instrText>
-      </w:r>
-      <w:r>
-        <w:fldChar w:fldCharType="separate"/>
-      </w:r>
-      <w:r>
-        <w:rPr>
-          <w:noProof/>
-        </w:rPr>
-        <w:t>9</w:t>
-      </w:r>
-      <w:r>
-        <w:fldChar w:fldCharType="end"/>
-      </w:r>
+      <w:fldSimple w:instr=" SEQ Hình \* ARABIC \s 1 ">
+        <w:r>
+          <w:rPr>
+            <w:noProof/>
+          </w:rPr>
+          <w:t>9</w:t>
+        </w:r>
+      </w:fldSimple>
       <w:r>
         <w:t>. Tín hiệu điều khiển và dataflow trong UART transmitter</w:t>
       </w:r>
@@ -12284,45 +11944,25 @@
       <w:r>
         <w:t xml:space="preserve">Hình </w:t>
       </w:r>
-      <w:r>
-        <w:fldChar w:fldCharType="begin"/>
-      </w:r>
-      <w:r>
-        <w:instrText xml:space="preserve"> STYLEREF 1 \s </w:instrText>
-      </w:r>
-      <w:r>
-        <w:fldChar w:fldCharType="separate"/>
-      </w:r>
-      <w:r>
-        <w:rPr>
-          <w:noProof/>
-        </w:rPr>
-        <w:t>2</w:t>
-      </w:r>
-      <w:r>
-        <w:fldChar w:fldCharType="end"/>
-      </w:r>
+      <w:fldSimple w:instr=" STYLEREF 1 \s ">
+        <w:r>
+          <w:rPr>
+            <w:noProof/>
+          </w:rPr>
+          <w:t>2</w:t>
+        </w:r>
+      </w:fldSimple>
       <w:r>
         <w:t>.</w:t>
       </w:r>
-      <w:r>
-        <w:fldChar w:fldCharType="begin"/>
-      </w:r>
-      <w:r>
-        <w:instrText xml:space="preserve"> SEQ Hình \* ARABIC \s 1 </w:instrText>
-      </w:r>
-      <w:r>
-        <w:fldChar w:fldCharType="separate"/>
-      </w:r>
-      <w:r>
-        <w:rPr>
-          <w:noProof/>
-        </w:rPr>
-        <w:t>10</w:t>
-      </w:r>
-      <w:r>
-        <w:fldChar w:fldCharType="end"/>
-      </w:r>
+      <w:fldSimple w:instr=" SEQ Hình \* ARABIC \s 1 ">
+        <w:r>
+          <w:rPr>
+            <w:noProof/>
+          </w:rPr>
+          <w:t>10</w:t>
+        </w:r>
+      </w:fldSimple>
       <w:bookmarkEnd w:id="45"/>
       <w:r>
         <w:t>.</w:t>
@@ -12428,45 +12068,25 @@
       <w:r>
         <w:t xml:space="preserve">Hình </w:t>
       </w:r>
-      <w:r>
-        <w:fldChar w:fldCharType="begin"/>
-      </w:r>
-      <w:r>
-        <w:instrText xml:space="preserve"> STYLEREF 1 \s </w:instrText>
-      </w:r>
-      <w:r>
-        <w:fldChar w:fldCharType="separate"/>
-      </w:r>
-      <w:r>
-        <w:rPr>
-          <w:noProof/>
-        </w:rPr>
-        <w:t>2</w:t>
-      </w:r>
-      <w:r>
-        <w:fldChar w:fldCharType="end"/>
-      </w:r>
+      <w:fldSimple w:instr=" STYLEREF 1 \s ">
+        <w:r>
+          <w:rPr>
+            <w:noProof/>
+          </w:rPr>
+          <w:t>2</w:t>
+        </w:r>
+      </w:fldSimple>
       <w:r>
         <w:t>.</w:t>
       </w:r>
-      <w:r>
-        <w:fldChar w:fldCharType="begin"/>
-      </w:r>
-      <w:r>
-        <w:instrText xml:space="preserve"> SEQ Hình \* ARABIC \s 1 </w:instrText>
-      </w:r>
-      <w:r>
-        <w:fldChar w:fldCharType="separate"/>
-      </w:r>
-      <w:r>
-        <w:rPr>
-          <w:noProof/>
-        </w:rPr>
-        <w:t>11</w:t>
-      </w:r>
-      <w:r>
-        <w:fldChar w:fldCharType="end"/>
-      </w:r>
+      <w:fldSimple w:instr=" SEQ Hình \* ARABIC \s 1 ">
+        <w:r>
+          <w:rPr>
+            <w:noProof/>
+          </w:rPr>
+          <w:t>11</w:t>
+        </w:r>
+      </w:fldSimple>
       <w:r>
         <w:t>.</w:t>
       </w:r>
@@ -12474,10 +12094,7 @@
         <w:t xml:space="preserve"> </w:t>
       </w:r>
       <w:r>
-        <w:t>uart_receiver</w:t>
-      </w:r>
-      <w:r>
-        <w:t xml:space="preserve"> </w:t>
+        <w:t xml:space="preserve">uart_receiver </w:t>
       </w:r>
       <w:r>
         <w:t>block diagram</w:t>
@@ -12504,45 +12121,25 @@
       <w:r>
         <w:t xml:space="preserve">Bảng </w:t>
       </w:r>
-      <w:r>
-        <w:fldChar w:fldCharType="begin"/>
-      </w:r>
-      <w:r>
-        <w:instrText xml:space="preserve"> STYLEREF 1 \s </w:instrText>
-      </w:r>
-      <w:r>
-        <w:fldChar w:fldCharType="separate"/>
-      </w:r>
-      <w:r>
-        <w:rPr>
-          <w:noProof/>
-        </w:rPr>
-        <w:t>2</w:t>
-      </w:r>
-      <w:r>
-        <w:fldChar w:fldCharType="end"/>
-      </w:r>
+      <w:fldSimple w:instr=" STYLEREF 1 \s ">
+        <w:r>
+          <w:rPr>
+            <w:noProof/>
+          </w:rPr>
+          <w:t>2</w:t>
+        </w:r>
+      </w:fldSimple>
       <w:r>
         <w:t>.</w:t>
       </w:r>
-      <w:r>
-        <w:fldChar w:fldCharType="begin"/>
-      </w:r>
-      <w:r>
-        <w:instrText xml:space="preserve"> SEQ Bảng \* ARABIC \s 1 </w:instrText>
-      </w:r>
-      <w:r>
-        <w:fldChar w:fldCharType="separate"/>
-      </w:r>
-      <w:r>
-        <w:rPr>
-          <w:noProof/>
-        </w:rPr>
-        <w:t>7</w:t>
-      </w:r>
-      <w:r>
-        <w:fldChar w:fldCharType="end"/>
-      </w:r>
+      <w:fldSimple w:instr=" SEQ Bảng \* ARABIC \s 1 ">
+        <w:r>
+          <w:rPr>
+            <w:noProof/>
+          </w:rPr>
+          <w:t>7</w:t>
+        </w:r>
+      </w:fldSimple>
       <w:r>
         <w:t>.</w:t>
       </w:r>
@@ -12550,10 +12147,7 @@
         <w:t xml:space="preserve"> </w:t>
       </w:r>
       <w:r>
-        <w:t>uart_receiver</w:t>
-      </w:r>
-      <w:r>
-        <w:t xml:space="preserve"> </w:t>
+        <w:t xml:space="preserve">uart_receiver </w:t>
       </w:r>
       <w:r>
         <w:t>port description</w:t>
@@ -13799,45 +13393,25 @@
       <w:r>
         <w:t xml:space="preserve">Hình </w:t>
       </w:r>
-      <w:r>
-        <w:fldChar w:fldCharType="begin"/>
-      </w:r>
-      <w:r>
-        <w:instrText xml:space="preserve"> STYLEREF 1 \s </w:instrText>
-      </w:r>
-      <w:r>
-        <w:fldChar w:fldCharType="separate"/>
-      </w:r>
-      <w:r>
-        <w:rPr>
-          <w:noProof/>
-        </w:rPr>
-        <w:t>2</w:t>
-      </w:r>
-      <w:r>
-        <w:fldChar w:fldCharType="end"/>
-      </w:r>
+      <w:fldSimple w:instr=" STYLEREF 1 \s ">
+        <w:r>
+          <w:rPr>
+            <w:noProof/>
+          </w:rPr>
+          <w:t>2</w:t>
+        </w:r>
+      </w:fldSimple>
       <w:r>
         <w:t>.</w:t>
       </w:r>
-      <w:r>
-        <w:fldChar w:fldCharType="begin"/>
-      </w:r>
-      <w:r>
-        <w:instrText xml:space="preserve"> SEQ Hình \* ARABIC \s 1 </w:instrText>
-      </w:r>
-      <w:r>
-        <w:fldChar w:fldCharType="separate"/>
-      </w:r>
-      <w:r>
-        <w:rPr>
-          <w:noProof/>
-        </w:rPr>
-        <w:t>12</w:t>
-      </w:r>
-      <w:r>
-        <w:fldChar w:fldCharType="end"/>
-      </w:r>
+      <w:fldSimple w:instr=" SEQ Hình \* ARABIC \s 1 ">
+        <w:r>
+          <w:rPr>
+            <w:noProof/>
+          </w:rPr>
+          <w:t>12</w:t>
+        </w:r>
+      </w:fldSimple>
       <w:bookmarkEnd w:id="52"/>
       <w:r>
         <w:t>.</w:t>
@@ -13990,13 +13564,7 @@
         </w:numPr>
       </w:pPr>
       <w:r>
-        <w:t>Test module uart_</w:t>
-      </w:r>
-      <w:r>
-        <w:t>receiver</w:t>
-      </w:r>
-      <w:r>
-        <w:t>, đảm bảo chạy đúng theo sơ đồ ASMD.</w:t>
+        <w:t>Test module uart_receiver, đảm bảo chạy đúng theo sơ đồ ASMD.</w:t>
       </w:r>
     </w:p>
     <w:p>
@@ -14043,10 +13611,7 @@
       </w:r>
       <w:bookmarkEnd w:id="58"/>
       <w:r>
-        <w:t>uart</w:t>
-      </w:r>
-      <w:r>
-        <w:t xml:space="preserve"> _</w:t>
+        <w:t>uart _</w:t>
       </w:r>
       <w:r>
         <w:t>transmitter</w:t>
@@ -14108,45 +13673,25 @@
       <w:r>
         <w:t xml:space="preserve">Hình </w:t>
       </w:r>
-      <w:r>
-        <w:fldChar w:fldCharType="begin"/>
-      </w:r>
-      <w:r>
-        <w:instrText xml:space="preserve"> STYLEREF 1 \s </w:instrText>
-      </w:r>
-      <w:r>
-        <w:fldChar w:fldCharType="separate"/>
-      </w:r>
-      <w:r>
-        <w:rPr>
-          <w:noProof/>
-        </w:rPr>
-        <w:t>3</w:t>
-      </w:r>
-      <w:r>
-        <w:fldChar w:fldCharType="end"/>
-      </w:r>
+      <w:fldSimple w:instr=" STYLEREF 1 \s ">
+        <w:r>
+          <w:rPr>
+            <w:noProof/>
+          </w:rPr>
+          <w:t>3</w:t>
+        </w:r>
+      </w:fldSimple>
       <w:r>
         <w:t>.</w:t>
       </w:r>
-      <w:r>
-        <w:fldChar w:fldCharType="begin"/>
-      </w:r>
-      <w:r>
-        <w:instrText xml:space="preserve"> SEQ Hình \* ARABIC \s 1 </w:instrText>
-      </w:r>
-      <w:r>
-        <w:fldChar w:fldCharType="separate"/>
-      </w:r>
-      <w:r>
-        <w:rPr>
-          <w:noProof/>
-        </w:rPr>
-        <w:t>1</w:t>
-      </w:r>
-      <w:r>
-        <w:fldChar w:fldCharType="end"/>
-      </w:r>
+      <w:fldSimple w:instr=" SEQ Hình \* ARABIC \s 1 ">
+        <w:r>
+          <w:rPr>
+            <w:noProof/>
+          </w:rPr>
+          <w:t>1</w:t>
+        </w:r>
+      </w:fldSimple>
       <w:bookmarkEnd w:id="59"/>
       <w:r>
         <w:t xml:space="preserve"> </w:t>
@@ -14284,45 +13829,25 @@
       <w:r>
         <w:t xml:space="preserve">Hình </w:t>
       </w:r>
-      <w:r>
-        <w:fldChar w:fldCharType="begin"/>
-      </w:r>
-      <w:r>
-        <w:instrText xml:space="preserve"> STYLEREF 1 \s </w:instrText>
-      </w:r>
-      <w:r>
-        <w:fldChar w:fldCharType="separate"/>
-      </w:r>
-      <w:r>
-        <w:rPr>
-          <w:noProof/>
-        </w:rPr>
-        <w:t>3</w:t>
-      </w:r>
-      <w:r>
-        <w:fldChar w:fldCharType="end"/>
-      </w:r>
+      <w:fldSimple w:instr=" STYLEREF 1 \s ">
+        <w:r>
+          <w:rPr>
+            <w:noProof/>
+          </w:rPr>
+          <w:t>3</w:t>
+        </w:r>
+      </w:fldSimple>
       <w:r>
         <w:t>.</w:t>
       </w:r>
-      <w:r>
-        <w:fldChar w:fldCharType="begin"/>
-      </w:r>
-      <w:r>
-        <w:instrText xml:space="preserve"> SEQ Hình \* ARABIC \s 1 </w:instrText>
-      </w:r>
-      <w:r>
-        <w:fldChar w:fldCharType="separate"/>
-      </w:r>
-      <w:r>
-        <w:rPr>
-          <w:noProof/>
-        </w:rPr>
-        <w:t>2</w:t>
-      </w:r>
-      <w:r>
-        <w:fldChar w:fldCharType="end"/>
-      </w:r>
+      <w:fldSimple w:instr=" SEQ Hình \* ARABIC \s 1 ">
+        <w:r>
+          <w:rPr>
+            <w:noProof/>
+          </w:rPr>
+          <w:t>2</w:t>
+        </w:r>
+      </w:fldSimple>
       <w:bookmarkEnd w:id="62"/>
       <w:r>
         <w:t xml:space="preserve"> </w:t>
@@ -14449,45 +13974,25 @@
       <w:r>
         <w:t xml:space="preserve">Hình </w:t>
       </w:r>
-      <w:r>
-        <w:fldChar w:fldCharType="begin"/>
-      </w:r>
-      <w:r>
-        <w:instrText xml:space="preserve"> STYLEREF 1 \s </w:instrText>
-      </w:r>
-      <w:r>
-        <w:fldChar w:fldCharType="separate"/>
-      </w:r>
-      <w:r>
-        <w:rPr>
-          <w:noProof/>
-        </w:rPr>
-        <w:t>3</w:t>
-      </w:r>
-      <w:r>
-        <w:fldChar w:fldCharType="end"/>
-      </w:r>
+      <w:fldSimple w:instr=" STYLEREF 1 \s ">
+        <w:r>
+          <w:rPr>
+            <w:noProof/>
+          </w:rPr>
+          <w:t>3</w:t>
+        </w:r>
+      </w:fldSimple>
       <w:r>
         <w:t>.</w:t>
       </w:r>
-      <w:r>
-        <w:fldChar w:fldCharType="begin"/>
-      </w:r>
-      <w:r>
-        <w:instrText xml:space="preserve"> SEQ Hình \* ARABIC \s 1 </w:instrText>
-      </w:r>
-      <w:r>
-        <w:fldChar w:fldCharType="separate"/>
-      </w:r>
-      <w:r>
-        <w:rPr>
-          <w:noProof/>
-        </w:rPr>
-        <w:t>3</w:t>
-      </w:r>
-      <w:r>
-        <w:fldChar w:fldCharType="end"/>
-      </w:r>
+      <w:fldSimple w:instr=" SEQ Hình \* ARABIC \s 1 ">
+        <w:r>
+          <w:rPr>
+            <w:noProof/>
+          </w:rPr>
+          <w:t>3</w:t>
+        </w:r>
+      </w:fldSimple>
       <w:bookmarkEnd w:id="65"/>
       <w:r>
         <w:t xml:space="preserve"> Mô phỏng timing diagram khối </w:t>
@@ -14607,14 +14112,46 @@
       <w:r>
         <w:t xml:space="preserve">Hình </w:t>
       </w:r>
+      <w:fldSimple w:instr=" STYLEREF 1 \s ">
+        <w:r>
+          <w:rPr>
+            <w:noProof/>
+          </w:rPr>
+          <w:t>3</w:t>
+        </w:r>
+      </w:fldSimple>
+      <w:r>
+        <w:t>.</w:t>
+      </w:r>
+      <w:fldSimple w:instr=" SEQ Hình \* ARABIC \s 1 ">
+        <w:r>
+          <w:rPr>
+            <w:noProof/>
+          </w:rPr>
+          <w:t>4</w:t>
+        </w:r>
+      </w:fldSimple>
+      <w:bookmarkEnd w:id="68"/>
+      <w:r>
+        <w:t xml:space="preserve"> Mô phỏng timing diagram khối </w:t>
+      </w:r>
+      <w:bookmarkEnd w:id="69"/>
+      <w:r>
+        <w:t>uart_fifo</w:t>
+      </w:r>
+    </w:p>
+    <w:p>
       <w:r>
         <w:fldChar w:fldCharType="begin"/>
       </w:r>
       <w:r>
-        <w:instrText xml:space="preserve"> STYLEREF 1 \s </w:instrText>
+        <w:instrText xml:space="preserve"> REF _Ref81594044 \h </w:instrText>
       </w:r>
       <w:r>
         <w:fldChar w:fldCharType="separate"/>
+      </w:r>
+      <w:r>
+        <w:t xml:space="preserve">Hình </w:t>
       </w:r>
       <w:r>
         <w:rPr>
@@ -14623,19 +14160,7 @@
         <w:t>3</w:t>
       </w:r>
       <w:r>
-        <w:fldChar w:fldCharType="end"/>
-      </w:r>
-      <w:r>
         <w:t>.</w:t>
-      </w:r>
-      <w:r>
-        <w:fldChar w:fldCharType="begin"/>
-      </w:r>
-      <w:r>
-        <w:instrText xml:space="preserve"> SEQ Hình \* ARABIC \s 1 </w:instrText>
-      </w:r>
-      <w:r>
-        <w:fldChar w:fldCharType="separate"/>
       </w:r>
       <w:r>
         <w:rPr>
@@ -14646,205 +14171,43 @@
       <w:r>
         <w:fldChar w:fldCharType="end"/>
       </w:r>
-      <w:bookmarkEnd w:id="68"/>
-      <w:r>
-        <w:t xml:space="preserve"> Mô phỏng timing diagram khối </w:t>
-      </w:r>
-      <w:bookmarkEnd w:id="69"/>
-      <w:r>
-        <w:t>uart_fifo</w:t>
+      <w:r>
+        <w:t xml:space="preserve"> cho thấy </w:t>
+      </w:r>
+      <w:r>
+        <w:t>việc đọc ghi của FIFO đã đúng với yêu cầu. Các tín hiệu báo full, empty đã lên đúng chu kỳ</w:t>
+      </w:r>
+      <w:r>
+        <w:t>.</w:t>
       </w:r>
     </w:p>
     <w:p>
-      <w:r>
-        <w:fldChar w:fldCharType="begin"/>
-      </w:r>
-      <w:r>
-        <w:instrText xml:space="preserve"> REF _Ref81594044 \h </w:instrText>
-      </w:r>
-      <w:r>
-        <w:fldChar w:fldCharType="separate"/>
-      </w:r>
-      <w:r>
-        <w:t xml:space="preserve">Hình </w:t>
-      </w:r>
-      <w:r>
-        <w:rPr>
-          <w:noProof/>
-        </w:rPr>
-        <w:t>3</w:t>
-      </w:r>
-      <w:r>
-        <w:t>.</w:t>
-      </w:r>
-      <w:r>
-        <w:rPr>
-          <w:noProof/>
-        </w:rPr>
-        <w:t>4</w:t>
-      </w:r>
-      <w:r>
-        <w:fldChar w:fldCharType="end"/>
-      </w:r>
-      <w:r>
-        <w:t xml:space="preserve"> cho thấy </w:t>
-      </w:r>
-      <w:r>
-        <w:t>việc đọc ghi của FIFO đã đúng với yêu cầu. Các tín hiệu báo full, empty đã lên đúng chu kỳ</w:t>
-      </w:r>
-      <w:bookmarkStart w:id="70" w:name="_GoBack"/>
+      <w:pPr>
+        <w:pStyle w:val="Heading3"/>
+      </w:pPr>
+      <w:bookmarkStart w:id="70" w:name="_Toc92926361"/>
+      <w:r>
+        <w:t xml:space="preserve">Module </w:t>
+      </w:r>
       <w:bookmarkEnd w:id="70"/>
       <w:r>
-        <w:t>.</w:t>
+        <w:t>uart_</w:t>
+      </w:r>
+      <w:r>
+        <w:t>rx_tx</w:t>
       </w:r>
     </w:p>
     <w:p>
       <w:pPr>
-        <w:pStyle w:val="Heading3"/>
-      </w:pPr>
-      <w:bookmarkStart w:id="71" w:name="_Toc92926361"/>
-      <w:r>
-        <w:t>Module register_write</w:t>
-      </w:r>
-      <w:bookmarkEnd w:id="71"/>
-    </w:p>
-    <w:p>
-      <w:pPr>
         <w:keepNext/>
         <w:ind w:firstLine="0"/>
-        <w:jc w:val="center"/>
-      </w:pPr>
-    </w:p>
-    <w:p>
-      <w:pPr>
-        <w:pStyle w:val="Caption"/>
-      </w:pPr>
-      <w:bookmarkStart w:id="72" w:name="_Ref81594057"/>
-      <w:bookmarkStart w:id="73" w:name="_Toc92926317"/>
-      <w:r>
-        <w:t xml:space="preserve">Hình </w:t>
-      </w:r>
-      <w:r>
-        <w:fldChar w:fldCharType="begin"/>
-      </w:r>
-      <w:r>
-        <w:instrText xml:space="preserve"> STYLEREF 1 \s </w:instrText>
-      </w:r>
-      <w:r>
-        <w:fldChar w:fldCharType="separate"/>
-      </w:r>
-      <w:r>
-        <w:rPr>
-          <w:noProof/>
-        </w:rPr>
-        <w:t>3</w:t>
-      </w:r>
-      <w:r>
-        <w:fldChar w:fldCharType="end"/>
-      </w:r>
-      <w:r>
-        <w:t>.</w:t>
-      </w:r>
-      <w:r>
-        <w:fldChar w:fldCharType="begin"/>
-      </w:r>
-      <w:r>
-        <w:instrText xml:space="preserve"> SEQ Hình \* ARABIC \s 1 </w:instrText>
-      </w:r>
-      <w:r>
-        <w:fldChar w:fldCharType="separate"/>
-      </w:r>
-      <w:r>
-        <w:rPr>
-          <w:noProof/>
-        </w:rPr>
-        <w:t>5</w:t>
-      </w:r>
-      <w:r>
-        <w:fldChar w:fldCharType="end"/>
-      </w:r>
-      <w:bookmarkEnd w:id="72"/>
-      <w:r>
-        <w:t xml:space="preserve"> Mô phỏng timing diagram khối register_write</w:t>
-      </w:r>
-      <w:bookmarkEnd w:id="73"/>
-    </w:p>
-    <w:p>
-      <w:r>
-        <w:fldChar w:fldCharType="begin"/>
-      </w:r>
-      <w:r>
-        <w:instrText xml:space="preserve"> REF _Ref81594057 \h </w:instrText>
-      </w:r>
-      <w:r>
-        <w:fldChar w:fldCharType="separate"/>
-      </w:r>
-      <w:r>
-        <w:t xml:space="preserve">Hình </w:t>
-      </w:r>
-      <w:r>
-        <w:rPr>
-          <w:noProof/>
-        </w:rPr>
-        <w:t>3</w:t>
-      </w:r>
-      <w:r>
-        <w:t>.</w:t>
-      </w:r>
-      <w:r>
-        <w:rPr>
-          <w:noProof/>
-        </w:rPr>
-        <w:t>5</w:t>
-      </w:r>
-      <w:r>
-        <w:fldChar w:fldCharType="end"/>
-      </w:r>
-      <w:r>
-        <w:t xml:space="preserve"> cho thấy kết quả đầu ra của khối </w:t>
-      </w:r>
-      <w:r>
-        <w:rPr>
-          <w:b/>
-          <w:bCs/>
-        </w:rPr>
-        <w:t>Register Write</w:t>
-      </w:r>
-      <w:r>
-        <w:t xml:space="preserve"> hoạt động đúng với logic của thiết kế.</w:t>
-      </w:r>
-    </w:p>
-    <w:p>
-      <w:pPr>
-        <w:ind w:firstLine="0"/>
-      </w:pPr>
-    </w:p>
-    <w:p>
-      <w:pPr>
-        <w:pStyle w:val="Heading3"/>
-      </w:pPr>
-      <w:bookmarkStart w:id="74" w:name="_Toc92926362"/>
-      <w:r>
-        <w:lastRenderedPageBreak/>
-        <w:t>Register</w:t>
-      </w:r>
-      <w:bookmarkEnd w:id="74"/>
-    </w:p>
-    <w:p>
-      <w:pPr>
-        <w:keepNext/>
-        <w:ind w:firstLine="0"/>
-        <w:jc w:val="center"/>
-      </w:pPr>
-      <w:r>
-        <w:rPr>
-          <w:noProof/>
-        </w:rPr>
+      </w:pPr>
+      <w:r>
         <w:drawing>
-          <wp:inline distT="0" distB="0" distL="0" distR="0" wp14:anchorId="5A386F55" wp14:editId="68593929">
-            <wp:extent cx="5760085" cy="2003425"/>
-            <wp:effectExtent l="0" t="0" r="0" b="0"/>
-            <wp:docPr id="16" name="Picture 16"/>
+          <wp:inline distT="0" distB="0" distL="0" distR="0" wp14:anchorId="6C10A24B" wp14:editId="2AF2029F">
+            <wp:extent cx="6480175" cy="1160780"/>
+            <wp:effectExtent l="0" t="0" r="0" b="1270"/>
+            <wp:docPr id="2" name="Picture 2" descr="A screenshot of a computer&#10;&#10;Description automatically generated"/>
             <wp:cNvGraphicFramePr>
               <a:graphicFrameLocks xmlns:a="http://schemas.openxmlformats.org/drawingml/2006/main" noChangeAspect="1"/>
             </wp:cNvGraphicFramePr>
@@ -14852,7 +14215,7 @@
               <a:graphicData uri="http://schemas.openxmlformats.org/drawingml/2006/picture">
                 <pic:pic xmlns:pic="http://schemas.openxmlformats.org/drawingml/2006/picture">
                   <pic:nvPicPr>
-                    <pic:cNvPr id="1" name=""/>
+                    <pic:cNvPr id="2" name="Picture 2" descr="A screenshot of a computer&#10;&#10;Description automatically generated"/>
                     <pic:cNvPicPr/>
                   </pic:nvPicPr>
                   <pic:blipFill>
@@ -14864,7 +14227,7 @@
                   <pic:spPr>
                     <a:xfrm>
                       <a:off x="0" y="0"/>
-                      <a:ext cx="5760085" cy="2003425"/>
+                      <a:ext cx="6480175" cy="1160780"/>
                     </a:xfrm>
                     <a:prstGeom prst="rect">
                       <a:avLst/>
@@ -14881,19 +14244,54 @@
       <w:pPr>
         <w:pStyle w:val="Caption"/>
       </w:pPr>
-      <w:bookmarkStart w:id="75" w:name="_Ref81594096"/>
-      <w:bookmarkStart w:id="76" w:name="_Toc92926318"/>
+      <w:bookmarkStart w:id="71" w:name="_Ref81594057"/>
+      <w:bookmarkStart w:id="72" w:name="_Toc92926317"/>
       <w:r>
         <w:t xml:space="preserve">Hình </w:t>
       </w:r>
+      <w:fldSimple w:instr=" STYLEREF 1 \s ">
+        <w:r>
+          <w:rPr>
+            <w:noProof/>
+          </w:rPr>
+          <w:t>3</w:t>
+        </w:r>
+      </w:fldSimple>
+      <w:r>
+        <w:t>.</w:t>
+      </w:r>
+      <w:fldSimple w:instr=" SEQ Hình \* ARABIC \s 1 ">
+        <w:r>
+          <w:rPr>
+            <w:noProof/>
+          </w:rPr>
+          <w:t>5</w:t>
+        </w:r>
+      </w:fldSimple>
+      <w:bookmarkEnd w:id="71"/>
+      <w:r>
+        <w:t xml:space="preserve"> Mô phỏng timing diagram khối </w:t>
+      </w:r>
+      <w:bookmarkEnd w:id="72"/>
+      <w:r>
+        <w:t>uart_</w:t>
+      </w:r>
+      <w:r>
+        <w:t>rx_tx</w:t>
+      </w:r>
+    </w:p>
+    <w:p>
       <w:r>
         <w:fldChar w:fldCharType="begin"/>
       </w:r>
       <w:r>
-        <w:instrText xml:space="preserve"> STYLEREF 1 \s </w:instrText>
+        <w:instrText xml:space="preserve"> REF _Ref81594057 \h </w:instrText>
       </w:r>
       <w:r>
         <w:fldChar w:fldCharType="separate"/>
+      </w:r>
+      <w:r>
+        <w:t xml:space="preserve">Hình </w:t>
       </w:r>
       <w:r>
         <w:rPr>
@@ -14902,19 +14300,168 @@
         <w:t>3</w:t>
       </w:r>
       <w:r>
+        <w:t>.</w:t>
+      </w:r>
+      <w:r>
+        <w:rPr>
+          <w:noProof/>
+        </w:rPr>
+        <w:t>5</w:t>
+      </w:r>
+      <w:r>
         <w:fldChar w:fldCharType="end"/>
       </w:r>
       <w:r>
+        <w:t xml:space="preserve"> cho thấy kết quả đầu ra của khối </w:t>
+      </w:r>
+      <w:r>
+        <w:rPr>
+          <w:b/>
+          <w:bCs/>
+        </w:rPr>
+        <w:t>uart_</w:t>
+      </w:r>
+      <w:r>
+        <w:rPr>
+          <w:b/>
+          <w:bCs/>
+        </w:rPr>
+        <w:t>rx_tx</w:t>
+      </w:r>
+      <w:r>
+        <w:t xml:space="preserve"> hoạt động đúng với logic của thiết kế.</w:t>
+      </w:r>
+    </w:p>
+    <w:p>
+      <w:pPr>
+        <w:ind w:firstLine="0"/>
+      </w:pPr>
+    </w:p>
+    <w:p>
+      <w:pPr>
+        <w:pStyle w:val="Heading3"/>
+      </w:pPr>
+      <w:r>
+        <w:lastRenderedPageBreak/>
+        <w:t>Module uart_protocol</w:t>
+      </w:r>
+    </w:p>
+    <w:p>
+      <w:pPr>
+        <w:keepNext/>
+        <w:ind w:firstLine="0"/>
+        <w:jc w:val="center"/>
+      </w:pPr>
+      <w:r>
+        <w:drawing>
+          <wp:inline distT="0" distB="0" distL="0" distR="0" wp14:anchorId="3DEA9EEA" wp14:editId="2F62D6C5">
+            <wp:extent cx="6480175" cy="1832610"/>
+            <wp:effectExtent l="0" t="0" r="0" b="0"/>
+            <wp:docPr id="7" name="Picture 6" descr="A screenshot of a computer&#10;&#10;Description automatically generated with medium confidence">
+              <a:extLst xmlns:a="http://schemas.openxmlformats.org/drawingml/2006/main">
+                <a:ext uri="{FF2B5EF4-FFF2-40B4-BE49-F238E27FC236}">
+                  <a16:creationId xmlns:a16="http://schemas.microsoft.com/office/drawing/2014/main" id="{704D7F69-8BE1-48BD-87C1-2AE64B6F7CA9}"/>
+                </a:ext>
+              </a:extLst>
+            </wp:docPr>
+            <wp:cNvGraphicFramePr>
+              <a:graphicFrameLocks xmlns:a="http://schemas.openxmlformats.org/drawingml/2006/main" noChangeAspect="1"/>
+            </wp:cNvGraphicFramePr>
+            <a:graphic xmlns:a="http://schemas.openxmlformats.org/drawingml/2006/main">
+              <a:graphicData uri="http://schemas.openxmlformats.org/drawingml/2006/picture">
+                <pic:pic xmlns:pic="http://schemas.openxmlformats.org/drawingml/2006/picture">
+                  <pic:nvPicPr>
+                    <pic:cNvPr id="7" name="Picture 6" descr="A screenshot of a computer&#10;&#10;Description automatically generated with medium confidence">
+                      <a:extLst>
+                        <a:ext uri="{FF2B5EF4-FFF2-40B4-BE49-F238E27FC236}">
+                          <a16:creationId xmlns:a16="http://schemas.microsoft.com/office/drawing/2014/main" id="{704D7F69-8BE1-48BD-87C1-2AE64B6F7CA9}"/>
+                        </a:ext>
+                      </a:extLst>
+                    </pic:cNvPr>
+                    <pic:cNvPicPr>
+                      <a:picLocks noChangeAspect="1"/>
+                    </pic:cNvPicPr>
+                  </pic:nvPicPr>
+                  <pic:blipFill>
+                    <a:blip r:embed="rId35"/>
+                    <a:stretch>
+                      <a:fillRect/>
+                    </a:stretch>
+                  </pic:blipFill>
+                  <pic:spPr>
+                    <a:xfrm>
+                      <a:off x="0" y="0"/>
+                      <a:ext cx="6480175" cy="1832610"/>
+                    </a:xfrm>
+                    <a:prstGeom prst="rect">
+                      <a:avLst/>
+                    </a:prstGeom>
+                  </pic:spPr>
+                </pic:pic>
+              </a:graphicData>
+            </a:graphic>
+          </wp:inline>
+        </w:drawing>
+      </w:r>
+    </w:p>
+    <w:p>
+      <w:pPr>
+        <w:pStyle w:val="Caption"/>
+      </w:pPr>
+      <w:bookmarkStart w:id="73" w:name="_Ref81594096"/>
+      <w:bookmarkStart w:id="74" w:name="_Toc92926318"/>
+      <w:r>
+        <w:t xml:space="preserve">Hình </w:t>
+      </w:r>
+      <w:fldSimple w:instr=" STYLEREF 1 \s ">
+        <w:r>
+          <w:rPr>
+            <w:noProof/>
+          </w:rPr>
+          <w:t>3</w:t>
+        </w:r>
+      </w:fldSimple>
+      <w:r>
         <w:t>.</w:t>
       </w:r>
+      <w:fldSimple w:instr=" SEQ Hình \* ARABIC \s 1 ">
+        <w:r>
+          <w:rPr>
+            <w:noProof/>
+          </w:rPr>
+          <w:t>6</w:t>
+        </w:r>
+      </w:fldSimple>
+      <w:bookmarkEnd w:id="73"/>
+      <w:r>
+        <w:t xml:space="preserve"> Mô phỏng </w:t>
+      </w:r>
+      <w:bookmarkEnd w:id="74"/>
+      <w:r>
+        <w:t>timing diagram khối uart_protocol</w:t>
+      </w:r>
+    </w:p>
+    <w:p>
       <w:r>
         <w:fldChar w:fldCharType="begin"/>
       </w:r>
       <w:r>
-        <w:instrText xml:space="preserve"> SEQ Hình \* ARABIC \s 1 </w:instrText>
+        <w:instrText xml:space="preserve"> REF _Ref81594096 \h </w:instrText>
       </w:r>
       <w:r>
         <w:fldChar w:fldCharType="separate"/>
+      </w:r>
+      <w:r>
+        <w:t xml:space="preserve">Hình </w:t>
+      </w:r>
+      <w:r>
+        <w:rPr>
+          <w:noProof/>
+        </w:rPr>
+        <w:t>3</w:t>
+      </w:r>
+      <w:r>
+        <w:t>.</w:t>
       </w:r>
       <w:r>
         <w:rPr>
@@ -14925,184 +14472,88 @@
       <w:r>
         <w:fldChar w:fldCharType="end"/>
       </w:r>
-      <w:bookmarkEnd w:id="75"/>
-      <w:r>
-        <w:t xml:space="preserve"> Mô phỏng 32 Registers</w:t>
-      </w:r>
-      <w:bookmarkEnd w:id="76"/>
-    </w:p>
-    <w:p>
-      <w:r>
-        <w:fldChar w:fldCharType="begin"/>
-      </w:r>
-      <w:r>
-        <w:instrText xml:space="preserve"> REF _Ref81594096 \h </w:instrText>
-      </w:r>
-      <w:r>
-        <w:fldChar w:fldCharType="separate"/>
-      </w:r>
-      <w:r>
-        <w:t xml:space="preserve">Hình </w:t>
-      </w:r>
-      <w:r>
-        <w:rPr>
-          <w:noProof/>
-        </w:rPr>
-        <w:t>3</w:t>
-      </w:r>
-      <w:r>
-        <w:t>.</w:t>
-      </w:r>
-      <w:r>
-        <w:rPr>
-          <w:noProof/>
-        </w:rPr>
-        <w:t>6</w:t>
-      </w:r>
-      <w:r>
-        <w:fldChar w:fldCharType="end"/>
-      </w:r>
       <w:r>
         <w:t xml:space="preserve"> </w:t>
       </w:r>
-    </w:p>
-    <w:p>
-      <w:pPr>
-        <w:keepNext/>
-        <w:ind w:firstLine="0"/>
-        <w:jc w:val="center"/>
-      </w:pPr>
-    </w:p>
-    <w:p>
-      <w:pPr>
-        <w:pStyle w:val="Caption"/>
-      </w:pPr>
-      <w:bookmarkStart w:id="77" w:name="_Ref81594106"/>
-      <w:bookmarkStart w:id="78" w:name="_Toc92926319"/>
-      <w:r>
-        <w:t xml:space="preserve">Hình </w:t>
-      </w:r>
-      <w:r>
-        <w:fldChar w:fldCharType="begin"/>
-      </w:r>
-      <w:r>
-        <w:instrText xml:space="preserve"> STYLEREF 1 \s </w:instrText>
-      </w:r>
-      <w:r>
-        <w:fldChar w:fldCharType="separate"/>
-      </w:r>
-      <w:r>
-        <w:rPr>
-          <w:noProof/>
-        </w:rPr>
-        <w:t>3</w:t>
-      </w:r>
-      <w:r>
-        <w:fldChar w:fldCharType="end"/>
-      </w:r>
-      <w:r>
-        <w:t>.</w:t>
-      </w:r>
-      <w:r>
-        <w:fldChar w:fldCharType="begin"/>
-      </w:r>
-      <w:r>
-        <w:instrText xml:space="preserve"> SEQ Hình \* ARABIC \s 1 </w:instrText>
-      </w:r>
-      <w:r>
-        <w:fldChar w:fldCharType="separate"/>
-      </w:r>
-      <w:r>
-        <w:rPr>
-          <w:noProof/>
-        </w:rPr>
-        <w:t>10</w:t>
-      </w:r>
-      <w:r>
-        <w:fldChar w:fldCharType="end"/>
-      </w:r>
-      <w:bookmarkEnd w:id="77"/>
-      <w:r>
-        <w:t xml:space="preserve"> Mô phỏng Data_Memory</w:t>
-      </w:r>
-      <w:bookmarkEnd w:id="78"/>
-    </w:p>
-    <w:p>
-      <w:r>
-        <w:fldChar w:fldCharType="begin"/>
-      </w:r>
-      <w:r>
-        <w:instrText xml:space="preserve"> REF _Ref81594106 \h </w:instrText>
-      </w:r>
-      <w:r>
-        <w:fldChar w:fldCharType="separate"/>
-      </w:r>
-      <w:r>
-        <w:t xml:space="preserve">Hình </w:t>
-      </w:r>
-      <w:r>
-        <w:rPr>
-          <w:noProof/>
-        </w:rPr>
-        <w:t>3</w:t>
-      </w:r>
-      <w:r>
-        <w:t>.</w:t>
-      </w:r>
-      <w:r>
-        <w:rPr>
-          <w:noProof/>
-        </w:rPr>
-        <w:t>10</w:t>
-      </w:r>
-      <w:r>
-        <w:fldChar w:fldCharType="end"/>
-      </w:r>
-      <w:r>
-        <w:t xml:space="preserve"> mô tả sự thay đổi của dữ liệu bên trong </w:t>
+      <w:r>
+        <w:t xml:space="preserve">cho thấy kết quả đầu ra của khối </w:t>
       </w:r>
       <w:r>
         <w:rPr>
           <w:b/>
           <w:bCs/>
         </w:rPr>
-        <w:t>Data Memory</w:t>
-      </w:r>
-      <w:r>
-        <w:t xml:space="preserve">, dữ liệu thay đổi đúng như kịch bản tính toán của các câu lệnh được nạp sẵn trong </w:t>
-      </w:r>
+        <w:t>uart_protocol</w:t>
+      </w:r>
+      <w:r>
+        <w:t xml:space="preserve"> hoạt động đúng với logic của thiết kế.</w:t>
+      </w:r>
+      <w:r>
+        <w:br w:type="page"/>
+      </w:r>
+      <w:bookmarkStart w:id="75" w:name="_Toc46442082"/>
+      <w:bookmarkStart w:id="76" w:name="_Toc92926363"/>
       <w:r>
         <w:rPr>
-          <w:b/>
-          <w:bCs/>
+          <w:rStyle w:val="Heading1Char"/>
         </w:rPr>
-        <w:t>Instruction Memory</w:t>
-      </w:r>
-      <w:r>
-        <w:t>.</w:t>
-      </w:r>
+        <w:lastRenderedPageBreak/>
+        <w:t>KẾT LUẬN</w:t>
+      </w:r>
+      <w:bookmarkEnd w:id="75"/>
+      <w:bookmarkEnd w:id="76"/>
     </w:p>
     <w:p>
       <w:pPr>
-        <w:pStyle w:val="Heading1"/>
-      </w:pPr>
-      <w:r>
-        <w:br w:type="page"/>
-      </w:r>
-      <w:r>
-        <w:lastRenderedPageBreak/>
+        <w:jc w:val="left"/>
+      </w:pPr>
+      <w:bookmarkStart w:id="77" w:name="_Toc46442083"/>
+      <w:r>
+        <w:t>Báo cáo này đã trình bày</w:t>
+      </w:r>
+      <w:r>
+        <w:t xml:space="preserve"> và triển khai </w:t>
+      </w:r>
+      <w:r>
+        <w:t xml:space="preserve">việc tìm hiểu, thiết kế và lập trình cho bộ UART, ứng dụng vào trong việc truyền tải dữ liệu giữa các thiết bị. </w:t>
+      </w:r>
+      <w:r>
+        <w:t xml:space="preserve">Thiết kế được </w:t>
+      </w:r>
+      <w:r>
+        <w:t>tiến hành</w:t>
+      </w:r>
+      <w:r>
+        <w:t xml:space="preserve"> triển khai</w:t>
+      </w:r>
+      <w:r>
+        <w:t xml:space="preserve"> bằng ngôn ngữ mô tả phần cứng SystemVerilog và</w:t>
+      </w:r>
+      <w:r>
+        <w:t xml:space="preserve"> mô phỏng</w:t>
+      </w:r>
+      <w:r>
+        <w:t xml:space="preserve"> kiểm thử</w:t>
+      </w:r>
+      <w:r>
         <w:t xml:space="preserve"> </w:t>
       </w:r>
-      <w:bookmarkStart w:id="79" w:name="_Toc46442082"/>
-      <w:bookmarkStart w:id="80" w:name="_Toc92926363"/>
-      <w:r>
-        <w:t>KẾT LUẬN</w:t>
-      </w:r>
-      <w:bookmarkEnd w:id="79"/>
-      <w:bookmarkEnd w:id="80"/>
+      <w:r>
+        <w:t>trên phần mềm ModelSim</w:t>
+      </w:r>
+      <w:r>
+        <w:t>, đã cho</w:t>
+      </w:r>
+      <w:r>
+        <w:t xml:space="preserve"> ra kết quả</w:t>
+      </w:r>
+      <w:r>
+        <w:t xml:space="preserve"> hoạt động đúng với yêu cầu vào ra.</w:t>
+      </w:r>
     </w:p>
     <w:p>
       <w:pPr>
+        <w:jc w:val="left"/>
         <w:sectPr>
           <w:pgSz w:w="11906" w:h="16838" w:code="9"/>
           <w:pgMar w:top="1134" w:right="567" w:bottom="1418" w:left="1134" w:header="851" w:footer="431" w:gutter="0"/>
@@ -15110,88 +14561,48 @@
           <w:docGrid w:type="lines" w:linePitch="360"/>
         </w:sectPr>
       </w:pPr>
-      <w:bookmarkStart w:id="81" w:name="_Toc46442083"/>
-      <w:r>
-        <w:t>Báo cáo này đã trình bày</w:t>
-      </w:r>
-      <w:r>
-        <w:t xml:space="preserve"> và triển khai </w:t>
-      </w:r>
-      <w:r>
-        <w:t xml:space="preserve">kiến trúc </w:t>
-      </w:r>
-      <w:r>
-        <w:t>của một RISCV32I processor</w:t>
-      </w:r>
-      <w:r>
-        <w:t xml:space="preserve"> áp dụng kĩ thuật pipeline nhằm tăng tốc độ xử lí, bên cạnh đó, thiết kế đã xữ lí được toàn bộ các hazard có thể xảy ra trong quá trình xử lí thực hiện lệnh của CPU bao gồm data hazard, mem hazard và control hazard. Thiết kế được </w:t>
-      </w:r>
-      <w:r>
-        <w:t>tiến hành</w:t>
-      </w:r>
-      <w:r>
-        <w:t xml:space="preserve"> triển khai</w:t>
-      </w:r>
-      <w:r>
-        <w:t xml:space="preserve"> bằng ngôn ngữ mô tả phần cứng SystemVerilog và</w:t>
-      </w:r>
-      <w:r>
-        <w:t xml:space="preserve"> mô phỏng</w:t>
-      </w:r>
-      <w:r>
-        <w:t xml:space="preserve"> kiểm thử</w:t>
-      </w:r>
-      <w:r>
-        <w:t xml:space="preserve"> </w:t>
-      </w:r>
-      <w:r>
-        <w:t>trên phần mềm ModelSim. Cho ra kết quả</w:t>
-      </w:r>
-      <w:r>
-        <w:t xml:space="preserve"> hoạt động đúng với yêu cầu vào ra.</w:t>
-      </w:r>
-      <w:r>
-        <w:t xml:space="preserve"> </w:t>
-      </w:r>
-      <w:r>
-        <w:t>Kiến trúc có thể thực hiện 4 kiểu lệnh assembly trong tập lệnh của</w:t>
-      </w:r>
-      <w:r>
-        <w:t xml:space="preserve"> RISCV gồm: </w:t>
-      </w:r>
-      <w:r>
-        <w:t>R-type, I-type, S-type, B-type, tuy nhiên chưa thể thực hiện được tất cả các lệnh có trong tập lệnh của RISCV (xấp xỉ 40 lệnh)</w:t>
-      </w:r>
-      <w:r>
-        <w:t xml:space="preserve">. Trong tương lai nhóm sẽ </w:t>
-      </w:r>
-      <w:r>
-        <w:t xml:space="preserve">tiến hành hoàn thiện và triển khai kiến trúc </w:t>
-      </w:r>
-      <w:r>
-        <w:t>của một RISCV32I processor</w:t>
-      </w:r>
-      <w:r>
-        <w:t xml:space="preserve"> hoàn chỉnh</w:t>
-      </w:r>
-      <w:r>
-        <w:t xml:space="preserve"> với đầy đủ các chức năng, thực hiện được </w:t>
-      </w:r>
-      <w:r>
-        <w:t>đầy đủ các lệnh trong kiến trúc tập lệnh của RISCV một cách tối ưu nhất.</w:t>
+      <w:r>
+        <w:t>Trong tương lai</w:t>
+      </w:r>
+      <w:r>
+        <w:t>, nếu có cơ hội,</w:t>
+      </w:r>
+      <w:r>
+        <w:t xml:space="preserve"> nhóm sẽ </w:t>
+      </w:r>
+      <w:r>
+        <w:t xml:space="preserve">tiến hành </w:t>
+      </w:r>
+      <w:r>
+        <w:t xml:space="preserve">kiểm nghiệm </w:t>
+      </w:r>
+      <w:r>
+        <w:t>đầy đủ các chức năng</w:t>
+      </w:r>
+      <w:r>
+        <w:t xml:space="preserve"> hơn</w:t>
+      </w:r>
+      <w:r>
+        <w:t xml:space="preserve">, </w:t>
+      </w:r>
+      <w:r>
+        <w:t xml:space="preserve">đồng thời đưa ra các tính năng mới để mở rộng hơn khả năng xử lý </w:t>
+      </w:r>
+      <w:r>
+        <w:t>của bộ UART đã thiết kế.</w:t>
       </w:r>
     </w:p>
     <w:p>
       <w:pPr>
         <w:pStyle w:val="Heading1unnumbered"/>
       </w:pPr>
-      <w:bookmarkStart w:id="82" w:name="_Toc92926364"/>
+      <w:bookmarkStart w:id="78" w:name="_Toc92926364"/>
       <w:r>
         <w:lastRenderedPageBreak/>
         <w:t>TÀI LIỆU THAM KHẢO</w:t>
       </w:r>
-      <w:bookmarkEnd w:id="81"/>
-      <w:bookmarkEnd w:id="82"/>
+      <w:bookmarkEnd w:id="77"/>
+      <w:bookmarkEnd w:id="78"/>
     </w:p>
     <w:p>
       <w:pPr>
@@ -15201,16 +14612,20 @@
           <w:numId w:val="32"/>
         </w:numPr>
       </w:pPr>
-      <w:hyperlink r:id="rId35" w:history="1">
-        <w:r>
-          <w:rPr>
-            <w:rStyle w:val="Hyperlink"/>
-          </w:rPr>
-          <w:t>https://en.wikipedia.org/wiki/RISC-V</w:t>
-        </w:r>
-      </w:hyperlink>
-      <w:r>
-        <w:t xml:space="preserve"> Ngày truy cập cuối cùng: 16/5/2021</w:t>
+      <w:r>
+        <w:t>Slide bài giảng “</w:t>
+      </w:r>
+      <w:r>
+        <w:rPr>
+          <w:b/>
+          <w:bCs/>
+          <w:i/>
+          <w:iCs/>
+        </w:rPr>
+        <w:t xml:space="preserve">Thiết kế VLSI”, </w:t>
+      </w:r>
+      <w:r>
+        <w:t>TS. Phan Xuân Vũ</w:t>
       </w:r>
     </w:p>
     <w:p>
@@ -15222,8 +14637,39 @@
         </w:numPr>
       </w:pPr>
       <w:r>
-        <w:t>Slide: RISC – V 2021. PGS TS. Nguyễn Đức Minh</w:t>
-      </w:r>
+        <w:t xml:space="preserve">Website: </w:t>
+      </w:r>
+      <w:r>
+        <w:rPr>
+          <w:b/>
+          <w:bCs/>
+          <w:i/>
+          <w:iCs/>
+        </w:rPr>
+        <w:t xml:space="preserve">“UART: A Hardware Communication Protocol”, </w:t>
+      </w:r>
+      <w:r>
+        <w:t>analog.com</w:t>
+      </w:r>
+      <w:r>
+        <w:t>:</w:t>
+      </w:r>
+      <w:r>
+        <w:tab/>
+      </w:r>
+      <w:r>
+        <w:br/>
+      </w:r>
+      <w:hyperlink r:id="rId36" w:history="1">
+        <w:r>
+          <w:rPr>
+            <w:rStyle w:val="Hyperlink"/>
+            <w:i/>
+            <w:iCs/>
+          </w:rPr>
+          <w:t>https://www.analog.com/en/analog-dialogue/articles/uart-a-hardware-communication-protocol.html</w:t>
+        </w:r>
+      </w:hyperlink>
     </w:p>
     <w:p>
       <w:pPr>
@@ -15234,8 +14680,39 @@
         </w:numPr>
       </w:pPr>
       <w:r>
-        <w:t>Computer Organization and Design Risc – V The Hardware Software Interface by David A. Patterson and John L. Hennessy</w:t>
-      </w:r>
+        <w:t xml:space="preserve">Website: </w:t>
+      </w:r>
+      <w:r>
+        <w:rPr>
+          <w:b/>
+          <w:bCs/>
+          <w:i/>
+          <w:iCs/>
+        </w:rPr>
+        <w:t xml:space="preserve">“Basics of UART Communication”, </w:t>
+      </w:r>
+      <w:r>
+        <w:t>circuitbasics.com</w:t>
+      </w:r>
+      <w:r>
+        <w:t>:</w:t>
+      </w:r>
+      <w:r>
+        <w:tab/>
+      </w:r>
+      <w:r>
+        <w:br/>
+      </w:r>
+      <w:hyperlink r:id="rId37" w:history="1">
+        <w:r>
+          <w:rPr>
+            <w:rStyle w:val="Hyperlink"/>
+            <w:i/>
+            <w:iCs/>
+          </w:rPr>
+          <w:t>https://www.circuitbasics.com/basics-uart-communication/</w:t>
+        </w:r>
+      </w:hyperlink>
     </w:p>
     <w:p>
       <w:pPr>
@@ -15246,14 +14723,122 @@
         </w:numPr>
       </w:pPr>
       <w:r>
-        <w:t>Link project</w:t>
-      </w:r>
-      <w:r>
-        <w:t xml:space="preserve">: </w:t>
-      </w:r>
-      <w:r>
-        <w:t>https://github.com/chien172431/riscv32.git</w:t>
-      </w:r>
+        <w:t>Tài liệu mẫu – UART Specifications:</w:t>
+      </w:r>
+      <w:r>
+        <w:rPr>
+          <w:b/>
+          <w:bCs/>
+          <w:i/>
+          <w:iCs/>
+        </w:rPr>
+        <w:t xml:space="preserve"> </w:t>
+      </w:r>
+      <w:r>
+        <w:t>Infineon.com – Cypress perform</w:t>
+      </w:r>
+      <w:r>
+        <w:t>:</w:t>
+      </w:r>
+      <w:r>
+        <w:tab/>
+      </w:r>
+      <w:r>
+        <w:br/>
+      </w:r>
+      <w:hyperlink r:id="rId38" w:history="1">
+        <w:r>
+          <w:rPr>
+            <w:rStyle w:val="Hyperlink"/>
+            <w:i/>
+            <w:iCs/>
+          </w:rPr>
+          <w:t>Đường</w:t>
+        </w:r>
+      </w:hyperlink>
+      <w:hyperlink r:id="rId39" w:history="1">
+        <w:r>
+          <w:rPr>
+            <w:rStyle w:val="Hyperlink"/>
+            <w:i/>
+            <w:iCs/>
+          </w:rPr>
+          <w:t xml:space="preserve"> </w:t>
+        </w:r>
+      </w:hyperlink>
+      <w:hyperlink r:id="rId40" w:history="1">
+        <w:r>
+          <w:rPr>
+            <w:rStyle w:val="Hyperlink"/>
+            <w:i/>
+            <w:iCs/>
+          </w:rPr>
+          <w:t>dẫn</w:t>
+        </w:r>
+      </w:hyperlink>
+    </w:p>
+    <w:p>
+      <w:pPr>
+        <w:pStyle w:val="ListParagraph"/>
+        <w:numPr>
+          <w:ilvl w:val="0"/>
+          <w:numId w:val="32"/>
+        </w:numPr>
+      </w:pPr>
+      <w:r>
+        <w:t xml:space="preserve">Github tới mã nguồn của dự án: </w:t>
+      </w:r>
+      <w:r>
+        <w:rPr>
+          <w:b/>
+          <w:bCs/>
+          <w:i/>
+          <w:iCs/>
+        </w:rPr>
+        <w:t>“UART VLSI”</w:t>
+      </w:r>
+      <w:r>
+        <w:rPr>
+          <w:b/>
+          <w:bCs/>
+          <w:i/>
+          <w:iCs/>
+        </w:rPr>
+        <w:t>:</w:t>
+      </w:r>
+      <w:r>
+        <w:rPr>
+          <w:b/>
+          <w:bCs/>
+          <w:i/>
+          <w:iCs/>
+        </w:rPr>
+        <w:tab/>
+      </w:r>
+      <w:r>
+        <w:rPr>
+          <w:b/>
+          <w:bCs/>
+          <w:i/>
+          <w:iCs/>
+        </w:rPr>
+        <w:br/>
+      </w:r>
+      <w:hyperlink r:id="rId41" w:history="1">
+        <w:r>
+          <w:rPr>
+            <w:rStyle w:val="Hyperlink"/>
+            <w:i/>
+            <w:iCs/>
+          </w:rPr>
+          <w:t>https://github.com/phamngoclam2628/uart_vlsi</w:t>
+        </w:r>
+      </w:hyperlink>
+    </w:p>
+    <w:p>
+      <w:pPr>
+        <w:ind w:left="360" w:firstLine="0"/>
+      </w:pPr>
     </w:p>
     <w:sectPr>
       <w:pgSz w:w="11906" w:h="16838" w:code="9"/>
@@ -15266,7 +14851,7 @@
 </file>
 
 <file path=word/endnotes.xml><?xml version="1.0" encoding="utf-8"?>
-<w:endnotes xmlns:wpc="http://schemas.microsoft.com/office/word/2010/wordprocessingCanvas" xmlns:cx="http://schemas.microsoft.com/office/drawing/2014/chartex" xmlns:cx1="http://schemas.microsoft.com/office/drawing/2015/9/8/chartex" xmlns:cx2="http://schemas.microsoft.com/office/drawing/2015/10/21/chartex" xmlns:cx3="http://schemas.microsoft.com/office/drawing/2016/5/9/chartex" xmlns:cx4="http://schemas.microsoft.com/office/drawing/2016/5/10/chartex" xmlns:cx5="http://schemas.microsoft.com/office/drawing/2016/5/11/chartex" xmlns:cx6="http://schemas.microsoft.com/office/drawing/2016/5/12/chartex" xmlns:cx7="http://schemas.microsoft.com/office/drawing/2016/5/13/chartex" xmlns:cx8="http://schemas.microsoft.com/office/drawing/2016/5/14/chartex" xmlns:mc="http://schemas.openxmlformats.org/markup-compatibility/2006" xmlns:aink="http://schemas.microsoft.com/office/drawing/2016/ink" xmlns:am3d="http://schemas.microsoft.com/office/drawing/2017/model3d" xmlns:o="urn:schemas-microsoft-com:office:office" xmlns:r="http://schemas.openxmlformats.org/officeDocument/2006/relationships" xmlns:m="http://schemas.openxmlformats.org/officeDocument/2006/math" xmlns:v="urn:schemas-microsoft-com:vml" xmlns:wp14="http://schemas.microsoft.com/office/word/2010/wordprocessingDrawing" xmlns:wp="http://schemas.openxmlformats.org/drawingml/2006/wordprocessingDrawing" xmlns:w10="urn:schemas-microsoft-com:office:word" xmlns:w="http://schemas.openxmlformats.org/wordprocessingml/2006/main" xmlns:w14="http://schemas.microsoft.com/office/word/2010/wordml" xmlns:w15="http://schemas.microsoft.com/office/word/2012/wordml" xmlns:w16cid="http://schemas.microsoft.com/office/word/2016/wordml/cid" xmlns:w16se="http://schemas.microsoft.com/office/word/2015/wordml/symex" xmlns:wpg="http://schemas.microsoft.com/office/word/2010/wordprocessingGroup" xmlns:wpi="http://schemas.microsoft.com/office/word/2010/wordprocessingInk" xmlns:wne="http://schemas.microsoft.com/office/word/2006/wordml" xmlns:wps="http://schemas.microsoft.com/office/word/2010/wordprocessingShape" mc:Ignorable="w14 w15 w16se w16cid wp14">
+<w:endnotes xmlns:wpc="http://schemas.microsoft.com/office/word/2010/wordprocessingCanvas" xmlns:cx="http://schemas.microsoft.com/office/drawing/2014/chartex" xmlns:cx1="http://schemas.microsoft.com/office/drawing/2015/9/8/chartex" xmlns:cx2="http://schemas.microsoft.com/office/drawing/2015/10/21/chartex" xmlns:cx3="http://schemas.microsoft.com/office/drawing/2016/5/9/chartex" xmlns:cx4="http://schemas.microsoft.com/office/drawing/2016/5/10/chartex" xmlns:cx5="http://schemas.microsoft.com/office/drawing/2016/5/11/chartex" xmlns:cx6="http://schemas.microsoft.com/office/drawing/2016/5/12/chartex" xmlns:cx7="http://schemas.microsoft.com/office/drawing/2016/5/13/chartex" xmlns:cx8="http://schemas.microsoft.com/office/drawing/2016/5/14/chartex" xmlns:mc="http://schemas.openxmlformats.org/markup-compatibility/2006" xmlns:aink="http://schemas.microsoft.com/office/drawing/2016/ink" xmlns:am3d="http://schemas.microsoft.com/office/drawing/2017/model3d" xmlns:o="urn:schemas-microsoft-com:office:office" xmlns:r="http://schemas.openxmlformats.org/officeDocument/2006/relationships" xmlns:m="http://schemas.openxmlformats.org/officeDocument/2006/math" xmlns:v="urn:schemas-microsoft-com:vml" xmlns:wp14="http://schemas.microsoft.com/office/word/2010/wordprocessingDrawing" xmlns:wp="http://schemas.openxmlformats.org/drawingml/2006/wordprocessingDrawing" xmlns:w10="urn:schemas-microsoft-com:office:word" xmlns:w="http://schemas.openxmlformats.org/wordprocessingml/2006/main" xmlns:w14="http://schemas.microsoft.com/office/word/2010/wordml" xmlns:w15="http://schemas.microsoft.com/office/word/2012/wordml" xmlns:w16cex="http://schemas.microsoft.com/office/word/2018/wordml/cex" xmlns:w16cid="http://schemas.microsoft.com/office/word/2016/wordml/cid" xmlns:w16="http://schemas.microsoft.com/office/word/2018/wordml" xmlns:w16sdtdh="http://schemas.microsoft.com/office/word/2020/wordml/sdtdatahash" xmlns:w16se="http://schemas.microsoft.com/office/word/2015/wordml/symex" xmlns:wpg="http://schemas.microsoft.com/office/word/2010/wordprocessingGroup" xmlns:wpi="http://schemas.microsoft.com/office/word/2010/wordprocessingInk" xmlns:wne="http://schemas.microsoft.com/office/word/2006/wordml" xmlns:wps="http://schemas.microsoft.com/office/word/2010/wordprocessingShape" mc:Ignorable="w14 w15 w16se w16cid w16 w16cex w16sdtdh wp14">
   <w:endnote w:type="separator" w:id="-1">
     <w:p>
       <w:pPr>
@@ -15291,7 +14876,7 @@
 </file>
 
 <file path=word/footer1.xml><?xml version="1.0" encoding="utf-8"?>
-<w:ftr xmlns:wpc="http://schemas.microsoft.com/office/word/2010/wordprocessingCanvas" xmlns:cx="http://schemas.microsoft.com/office/drawing/2014/chartex" xmlns:cx1="http://schemas.microsoft.com/office/drawing/2015/9/8/chartex" xmlns:cx2="http://schemas.microsoft.com/office/drawing/2015/10/21/chartex" xmlns:cx3="http://schemas.microsoft.com/office/drawing/2016/5/9/chartex" xmlns:cx4="http://schemas.microsoft.com/office/drawing/2016/5/10/chartex" xmlns:cx5="http://schemas.microsoft.com/office/drawing/2016/5/11/chartex" xmlns:cx6="http://schemas.microsoft.com/office/drawing/2016/5/12/chartex" xmlns:cx7="http://schemas.microsoft.com/office/drawing/2016/5/13/chartex" xmlns:cx8="http://schemas.microsoft.com/office/drawing/2016/5/14/chartex" xmlns:mc="http://schemas.openxmlformats.org/markup-compatibility/2006" xmlns:aink="http://schemas.microsoft.com/office/drawing/2016/ink" xmlns:am3d="http://schemas.microsoft.com/office/drawing/2017/model3d" xmlns:o="urn:schemas-microsoft-com:office:office" xmlns:r="http://schemas.openxmlformats.org/officeDocument/2006/relationships" xmlns:m="http://schemas.openxmlformats.org/officeDocument/2006/math" xmlns:v="urn:schemas-microsoft-com:vml" xmlns:wp14="http://schemas.microsoft.com/office/word/2010/wordprocessingDrawing" xmlns:wp="http://schemas.openxmlformats.org/drawingml/2006/wordprocessingDrawing" xmlns:w10="urn:schemas-microsoft-com:office:word" xmlns:w="http://schemas.openxmlformats.org/wordprocessingml/2006/main" xmlns:w14="http://schemas.microsoft.com/office/word/2010/wordml" xmlns:w15="http://schemas.microsoft.com/office/word/2012/wordml" xmlns:w16cid="http://schemas.microsoft.com/office/word/2016/wordml/cid" xmlns:w16se="http://schemas.microsoft.com/office/word/2015/wordml/symex" xmlns:wpg="http://schemas.microsoft.com/office/word/2010/wordprocessingGroup" xmlns:wpi="http://schemas.microsoft.com/office/word/2010/wordprocessingInk" xmlns:wne="http://schemas.microsoft.com/office/word/2006/wordml" xmlns:wps="http://schemas.microsoft.com/office/word/2010/wordprocessingShape" mc:Ignorable="w14 w15 w16se w16cid wp14">
+<w:ftr xmlns:wpc="http://schemas.microsoft.com/office/word/2010/wordprocessingCanvas" xmlns:cx="http://schemas.microsoft.com/office/drawing/2014/chartex" xmlns:cx1="http://schemas.microsoft.com/office/drawing/2015/9/8/chartex" xmlns:cx2="http://schemas.microsoft.com/office/drawing/2015/10/21/chartex" xmlns:cx3="http://schemas.microsoft.com/office/drawing/2016/5/9/chartex" xmlns:cx4="http://schemas.microsoft.com/office/drawing/2016/5/10/chartex" xmlns:cx5="http://schemas.microsoft.com/office/drawing/2016/5/11/chartex" xmlns:cx6="http://schemas.microsoft.com/office/drawing/2016/5/12/chartex" xmlns:cx7="http://schemas.microsoft.com/office/drawing/2016/5/13/chartex" xmlns:cx8="http://schemas.microsoft.com/office/drawing/2016/5/14/chartex" xmlns:mc="http://schemas.openxmlformats.org/markup-compatibility/2006" xmlns:aink="http://schemas.microsoft.com/office/drawing/2016/ink" xmlns:am3d="http://schemas.microsoft.com/office/drawing/2017/model3d" xmlns:o="urn:schemas-microsoft-com:office:office" xmlns:r="http://schemas.openxmlformats.org/officeDocument/2006/relationships" xmlns:m="http://schemas.openxmlformats.org/officeDocument/2006/math" xmlns:v="urn:schemas-microsoft-com:vml" xmlns:wp14="http://schemas.microsoft.com/office/word/2010/wordprocessingDrawing" xmlns:wp="http://schemas.openxmlformats.org/drawingml/2006/wordprocessingDrawing" xmlns:w10="urn:schemas-microsoft-com:office:word" xmlns:w="http://schemas.openxmlformats.org/wordprocessingml/2006/main" xmlns:w14="http://schemas.microsoft.com/office/word/2010/wordml" xmlns:w15="http://schemas.microsoft.com/office/word/2012/wordml" xmlns:w16cex="http://schemas.microsoft.com/office/word/2018/wordml/cex" xmlns:w16cid="http://schemas.microsoft.com/office/word/2016/wordml/cid" xmlns:w16="http://schemas.microsoft.com/office/word/2018/wordml" xmlns:w16sdtdh="http://schemas.microsoft.com/office/word/2020/wordml/sdtdatahash" xmlns:w16se="http://schemas.microsoft.com/office/word/2015/wordml/symex" xmlns:wpg="http://schemas.microsoft.com/office/word/2010/wordprocessingGroup" xmlns:wpi="http://schemas.microsoft.com/office/word/2010/wordprocessingInk" xmlns:wne="http://schemas.microsoft.com/office/word/2006/wordml" xmlns:wps="http://schemas.microsoft.com/office/word/2010/wordprocessingShape" mc:Ignorable="w14 w15 w16se w16cid w16 w16cex w16sdtdh wp14">
   <w:sdt>
     <w:sdtPr>
       <w:id w:val="-930898039"/>
@@ -15344,7 +14929,7 @@
 </file>
 
 <file path=word/footer2.xml><?xml version="1.0" encoding="utf-8"?>
-<w:ftr xmlns:wpc="http://schemas.microsoft.com/office/word/2010/wordprocessingCanvas" xmlns:cx="http://schemas.microsoft.com/office/drawing/2014/chartex" xmlns:cx1="http://schemas.microsoft.com/office/drawing/2015/9/8/chartex" xmlns:cx2="http://schemas.microsoft.com/office/drawing/2015/10/21/chartex" xmlns:cx3="http://schemas.microsoft.com/office/drawing/2016/5/9/chartex" xmlns:cx4="http://schemas.microsoft.com/office/drawing/2016/5/10/chartex" xmlns:cx5="http://schemas.microsoft.com/office/drawing/2016/5/11/chartex" xmlns:cx6="http://schemas.microsoft.com/office/drawing/2016/5/12/chartex" xmlns:cx7="http://schemas.microsoft.com/office/drawing/2016/5/13/chartex" xmlns:cx8="http://schemas.microsoft.com/office/drawing/2016/5/14/chartex" xmlns:mc="http://schemas.openxmlformats.org/markup-compatibility/2006" xmlns:aink="http://schemas.microsoft.com/office/drawing/2016/ink" xmlns:am3d="http://schemas.microsoft.com/office/drawing/2017/model3d" xmlns:o="urn:schemas-microsoft-com:office:office" xmlns:r="http://schemas.openxmlformats.org/officeDocument/2006/relationships" xmlns:m="http://schemas.openxmlformats.org/officeDocument/2006/math" xmlns:v="urn:schemas-microsoft-com:vml" xmlns:wp14="http://schemas.microsoft.com/office/word/2010/wordprocessingDrawing" xmlns:wp="http://schemas.openxmlformats.org/drawingml/2006/wordprocessingDrawing" xmlns:w10="urn:schemas-microsoft-com:office:word" xmlns:w="http://schemas.openxmlformats.org/wordprocessingml/2006/main" xmlns:w14="http://schemas.microsoft.com/office/word/2010/wordml" xmlns:w15="http://schemas.microsoft.com/office/word/2012/wordml" xmlns:w16cid="http://schemas.microsoft.com/office/word/2016/wordml/cid" xmlns:w16se="http://schemas.microsoft.com/office/word/2015/wordml/symex" xmlns:wpg="http://schemas.microsoft.com/office/word/2010/wordprocessingGroup" xmlns:wpi="http://schemas.microsoft.com/office/word/2010/wordprocessingInk" xmlns:wne="http://schemas.microsoft.com/office/word/2006/wordml" xmlns:wps="http://schemas.microsoft.com/office/word/2010/wordprocessingShape" mc:Ignorable="w14 w15 w16se w16cid wp14">
+<w:ftr xmlns:wpc="http://schemas.microsoft.com/office/word/2010/wordprocessingCanvas" xmlns:cx="http://schemas.microsoft.com/office/drawing/2014/chartex" xmlns:cx1="http://schemas.microsoft.com/office/drawing/2015/9/8/chartex" xmlns:cx2="http://schemas.microsoft.com/office/drawing/2015/10/21/chartex" xmlns:cx3="http://schemas.microsoft.com/office/drawing/2016/5/9/chartex" xmlns:cx4="http://schemas.microsoft.com/office/drawing/2016/5/10/chartex" xmlns:cx5="http://schemas.microsoft.com/office/drawing/2016/5/11/chartex" xmlns:cx6="http://schemas.microsoft.com/office/drawing/2016/5/12/chartex" xmlns:cx7="http://schemas.microsoft.com/office/drawing/2016/5/13/chartex" xmlns:cx8="http://schemas.microsoft.com/office/drawing/2016/5/14/chartex" xmlns:mc="http://schemas.openxmlformats.org/markup-compatibility/2006" xmlns:aink="http://schemas.microsoft.com/office/drawing/2016/ink" xmlns:am3d="http://schemas.microsoft.com/office/drawing/2017/model3d" xmlns:o="urn:schemas-microsoft-com:office:office" xmlns:r="http://schemas.openxmlformats.org/officeDocument/2006/relationships" xmlns:m="http://schemas.openxmlformats.org/officeDocument/2006/math" xmlns:v="urn:schemas-microsoft-com:vml" xmlns:wp14="http://schemas.microsoft.com/office/word/2010/wordprocessingDrawing" xmlns:wp="http://schemas.openxmlformats.org/drawingml/2006/wordprocessingDrawing" xmlns:w10="urn:schemas-microsoft-com:office:word" xmlns:w="http://schemas.openxmlformats.org/wordprocessingml/2006/main" xmlns:w14="http://schemas.microsoft.com/office/word/2010/wordml" xmlns:w15="http://schemas.microsoft.com/office/word/2012/wordml" xmlns:w16cex="http://schemas.microsoft.com/office/word/2018/wordml/cex" xmlns:w16cid="http://schemas.microsoft.com/office/word/2016/wordml/cid" xmlns:w16="http://schemas.microsoft.com/office/word/2018/wordml" xmlns:w16sdtdh="http://schemas.microsoft.com/office/word/2020/wordml/sdtdatahash" xmlns:w16se="http://schemas.microsoft.com/office/word/2015/wordml/symex" xmlns:wpg="http://schemas.microsoft.com/office/word/2010/wordprocessingGroup" xmlns:wpi="http://schemas.microsoft.com/office/word/2010/wordprocessingInk" xmlns:wne="http://schemas.microsoft.com/office/word/2006/wordml" xmlns:wps="http://schemas.microsoft.com/office/word/2010/wordprocessingShape" mc:Ignorable="w14 w15 w16se w16cid w16 w16cex w16sdtdh wp14">
   <w:p>
     <w:pPr>
       <w:pStyle w:val="Footer"/>
@@ -15355,7 +14940,7 @@
 </file>
 
 <file path=word/footer3.xml><?xml version="1.0" encoding="utf-8"?>
-<w:ftr xmlns:wpc="http://schemas.microsoft.com/office/word/2010/wordprocessingCanvas" xmlns:cx="http://schemas.microsoft.com/office/drawing/2014/chartex" xmlns:cx1="http://schemas.microsoft.com/office/drawing/2015/9/8/chartex" xmlns:cx2="http://schemas.microsoft.com/office/drawing/2015/10/21/chartex" xmlns:cx3="http://schemas.microsoft.com/office/drawing/2016/5/9/chartex" xmlns:cx4="http://schemas.microsoft.com/office/drawing/2016/5/10/chartex" xmlns:cx5="http://schemas.microsoft.com/office/drawing/2016/5/11/chartex" xmlns:cx6="http://schemas.microsoft.com/office/drawing/2016/5/12/chartex" xmlns:cx7="http://schemas.microsoft.com/office/drawing/2016/5/13/chartex" xmlns:cx8="http://schemas.microsoft.com/office/drawing/2016/5/14/chartex" xmlns:mc="http://schemas.openxmlformats.org/markup-compatibility/2006" xmlns:aink="http://schemas.microsoft.com/office/drawing/2016/ink" xmlns:am3d="http://schemas.microsoft.com/office/drawing/2017/model3d" xmlns:o="urn:schemas-microsoft-com:office:office" xmlns:r="http://schemas.openxmlformats.org/officeDocument/2006/relationships" xmlns:m="http://schemas.openxmlformats.org/officeDocument/2006/math" xmlns:v="urn:schemas-microsoft-com:vml" xmlns:wp14="http://schemas.microsoft.com/office/word/2010/wordprocessingDrawing" xmlns:wp="http://schemas.openxmlformats.org/drawingml/2006/wordprocessingDrawing" xmlns:w10="urn:schemas-microsoft-com:office:word" xmlns:w="http://schemas.openxmlformats.org/wordprocessingml/2006/main" xmlns:w14="http://schemas.microsoft.com/office/word/2010/wordml" xmlns:w15="http://schemas.microsoft.com/office/word/2012/wordml" xmlns:w16cid="http://schemas.microsoft.com/office/word/2016/wordml/cid" xmlns:w16se="http://schemas.microsoft.com/office/word/2015/wordml/symex" xmlns:wpg="http://schemas.microsoft.com/office/word/2010/wordprocessingGroup" xmlns:wpi="http://schemas.microsoft.com/office/word/2010/wordprocessingInk" xmlns:wne="http://schemas.microsoft.com/office/word/2006/wordml" xmlns:wps="http://schemas.microsoft.com/office/word/2010/wordprocessingShape" mc:Ignorable="w14 w15 w16se w16cid wp14">
+<w:ftr xmlns:wpc="http://schemas.microsoft.com/office/word/2010/wordprocessingCanvas" xmlns:cx="http://schemas.microsoft.com/office/drawing/2014/chartex" xmlns:cx1="http://schemas.microsoft.com/office/drawing/2015/9/8/chartex" xmlns:cx2="http://schemas.microsoft.com/office/drawing/2015/10/21/chartex" xmlns:cx3="http://schemas.microsoft.com/office/drawing/2016/5/9/chartex" xmlns:cx4="http://schemas.microsoft.com/office/drawing/2016/5/10/chartex" xmlns:cx5="http://schemas.microsoft.com/office/drawing/2016/5/11/chartex" xmlns:cx6="http://schemas.microsoft.com/office/drawing/2016/5/12/chartex" xmlns:cx7="http://schemas.microsoft.com/office/drawing/2016/5/13/chartex" xmlns:cx8="http://schemas.microsoft.com/office/drawing/2016/5/14/chartex" xmlns:mc="http://schemas.openxmlformats.org/markup-compatibility/2006" xmlns:aink="http://schemas.microsoft.com/office/drawing/2016/ink" xmlns:am3d="http://schemas.microsoft.com/office/drawing/2017/model3d" xmlns:o="urn:schemas-microsoft-com:office:office" xmlns:r="http://schemas.openxmlformats.org/officeDocument/2006/relationships" xmlns:m="http://schemas.openxmlformats.org/officeDocument/2006/math" xmlns:v="urn:schemas-microsoft-com:vml" xmlns:wp14="http://schemas.microsoft.com/office/word/2010/wordprocessingDrawing" xmlns:wp="http://schemas.openxmlformats.org/drawingml/2006/wordprocessingDrawing" xmlns:w10="urn:schemas-microsoft-com:office:word" xmlns:w="http://schemas.openxmlformats.org/wordprocessingml/2006/main" xmlns:w14="http://schemas.microsoft.com/office/word/2010/wordml" xmlns:w15="http://schemas.microsoft.com/office/word/2012/wordml" xmlns:w16cex="http://schemas.microsoft.com/office/word/2018/wordml/cex" xmlns:w16cid="http://schemas.microsoft.com/office/word/2016/wordml/cid" xmlns:w16="http://schemas.microsoft.com/office/word/2018/wordml" xmlns:w16sdtdh="http://schemas.microsoft.com/office/word/2020/wordml/sdtdatahash" xmlns:w16se="http://schemas.microsoft.com/office/word/2015/wordml/symex" xmlns:wpg="http://schemas.microsoft.com/office/word/2010/wordprocessingGroup" xmlns:wpi="http://schemas.microsoft.com/office/word/2010/wordprocessingInk" xmlns:wne="http://schemas.microsoft.com/office/word/2006/wordml" xmlns:wps="http://schemas.microsoft.com/office/word/2010/wordprocessingShape" mc:Ignorable="w14 w15 w16se w16cid w16 w16cex w16sdtdh wp14">
   <w:sdt>
     <w:sdtPr>
       <w:id w:val="-1734845846"/>
@@ -15408,7 +14993,7 @@
 </file>
 
 <file path=word/footer4.xml><?xml version="1.0" encoding="utf-8"?>
-<w:ftr xmlns:wpc="http://schemas.microsoft.com/office/word/2010/wordprocessingCanvas" xmlns:cx="http://schemas.microsoft.com/office/drawing/2014/chartex" xmlns:cx1="http://schemas.microsoft.com/office/drawing/2015/9/8/chartex" xmlns:cx2="http://schemas.microsoft.com/office/drawing/2015/10/21/chartex" xmlns:cx3="http://schemas.microsoft.com/office/drawing/2016/5/9/chartex" xmlns:cx4="http://schemas.microsoft.com/office/drawing/2016/5/10/chartex" xmlns:cx5="http://schemas.microsoft.com/office/drawing/2016/5/11/chartex" xmlns:cx6="http://schemas.microsoft.com/office/drawing/2016/5/12/chartex" xmlns:cx7="http://schemas.microsoft.com/office/drawing/2016/5/13/chartex" xmlns:cx8="http://schemas.microsoft.com/office/drawing/2016/5/14/chartex" xmlns:mc="http://schemas.openxmlformats.org/markup-compatibility/2006" xmlns:aink="http://schemas.microsoft.com/office/drawing/2016/ink" xmlns:am3d="http://schemas.microsoft.com/office/drawing/2017/model3d" xmlns:o="urn:schemas-microsoft-com:office:office" xmlns:r="http://schemas.openxmlformats.org/officeDocument/2006/relationships" xmlns:m="http://schemas.openxmlformats.org/officeDocument/2006/math" xmlns:v="urn:schemas-microsoft-com:vml" xmlns:wp14="http://schemas.microsoft.com/office/word/2010/wordprocessingDrawing" xmlns:wp="http://schemas.openxmlformats.org/drawingml/2006/wordprocessingDrawing" xmlns:w10="urn:schemas-microsoft-com:office:word" xmlns:w="http://schemas.openxmlformats.org/wordprocessingml/2006/main" xmlns:w14="http://schemas.microsoft.com/office/word/2010/wordml" xmlns:w15="http://schemas.microsoft.com/office/word/2012/wordml" xmlns:w16cid="http://schemas.microsoft.com/office/word/2016/wordml/cid" xmlns:w16se="http://schemas.microsoft.com/office/word/2015/wordml/symex" xmlns:wpg="http://schemas.microsoft.com/office/word/2010/wordprocessingGroup" xmlns:wpi="http://schemas.microsoft.com/office/word/2010/wordprocessingInk" xmlns:wne="http://schemas.microsoft.com/office/word/2006/wordml" xmlns:wps="http://schemas.microsoft.com/office/word/2010/wordprocessingShape" mc:Ignorable="w14 w15 w16se w16cid wp14">
+<w:ftr xmlns:wpc="http://schemas.microsoft.com/office/word/2010/wordprocessingCanvas" xmlns:cx="http://schemas.microsoft.com/office/drawing/2014/chartex" xmlns:cx1="http://schemas.microsoft.com/office/drawing/2015/9/8/chartex" xmlns:cx2="http://schemas.microsoft.com/office/drawing/2015/10/21/chartex" xmlns:cx3="http://schemas.microsoft.com/office/drawing/2016/5/9/chartex" xmlns:cx4="http://schemas.microsoft.com/office/drawing/2016/5/10/chartex" xmlns:cx5="http://schemas.microsoft.com/office/drawing/2016/5/11/chartex" xmlns:cx6="http://schemas.microsoft.com/office/drawing/2016/5/12/chartex" xmlns:cx7="http://schemas.microsoft.com/office/drawing/2016/5/13/chartex" xmlns:cx8="http://schemas.microsoft.com/office/drawing/2016/5/14/chartex" xmlns:mc="http://schemas.openxmlformats.org/markup-compatibility/2006" xmlns:aink="http://schemas.microsoft.com/office/drawing/2016/ink" xmlns:am3d="http://schemas.microsoft.com/office/drawing/2017/model3d" xmlns:o="urn:schemas-microsoft-com:office:office" xmlns:r="http://schemas.openxmlformats.org/officeDocument/2006/relationships" xmlns:m="http://schemas.openxmlformats.org/officeDocument/2006/math" xmlns:v="urn:schemas-microsoft-com:vml" xmlns:wp14="http://schemas.microsoft.com/office/word/2010/wordprocessingDrawing" xmlns:wp="http://schemas.openxmlformats.org/drawingml/2006/wordprocessingDrawing" xmlns:w10="urn:schemas-microsoft-com:office:word" xmlns:w="http://schemas.openxmlformats.org/wordprocessingml/2006/main" xmlns:w14="http://schemas.microsoft.com/office/word/2010/wordml" xmlns:w15="http://schemas.microsoft.com/office/word/2012/wordml" xmlns:w16cex="http://schemas.microsoft.com/office/word/2018/wordml/cex" xmlns:w16cid="http://schemas.microsoft.com/office/word/2016/wordml/cid" xmlns:w16="http://schemas.microsoft.com/office/word/2018/wordml" xmlns:w16sdtdh="http://schemas.microsoft.com/office/word/2020/wordml/sdtdatahash" xmlns:w16se="http://schemas.microsoft.com/office/word/2015/wordml/symex" xmlns:wpg="http://schemas.microsoft.com/office/word/2010/wordprocessingGroup" xmlns:wpi="http://schemas.microsoft.com/office/word/2010/wordprocessingInk" xmlns:wne="http://schemas.microsoft.com/office/word/2006/wordml" xmlns:wps="http://schemas.microsoft.com/office/word/2010/wordprocessingShape" mc:Ignorable="w14 w15 w16se w16cid w16 w16cex w16sdtdh wp14">
   <w:sdt>
     <w:sdtPr>
       <w:id w:val="758187357"/>
@@ -15461,7 +15046,7 @@
 </file>
 
 <file path=word/footnotes.xml><?xml version="1.0" encoding="utf-8"?>
-<w:footnotes xmlns:wpc="http://schemas.microsoft.com/office/word/2010/wordprocessingCanvas" xmlns:cx="http://schemas.microsoft.com/office/drawing/2014/chartex" xmlns:cx1="http://schemas.microsoft.com/office/drawing/2015/9/8/chartex" xmlns:cx2="http://schemas.microsoft.com/office/drawing/2015/10/21/chartex" xmlns:cx3="http://schemas.microsoft.com/office/drawing/2016/5/9/chartex" xmlns:cx4="http://schemas.microsoft.com/office/drawing/2016/5/10/chartex" xmlns:cx5="http://schemas.microsoft.com/office/drawing/2016/5/11/chartex" xmlns:cx6="http://schemas.microsoft.com/office/drawing/2016/5/12/chartex" xmlns:cx7="http://schemas.microsoft.com/office/drawing/2016/5/13/chartex" xmlns:cx8="http://schemas.microsoft.com/office/drawing/2016/5/14/chartex" xmlns:mc="http://schemas.openxmlformats.org/markup-compatibility/2006" xmlns:aink="http://schemas.microsoft.com/office/drawing/2016/ink" xmlns:am3d="http://schemas.microsoft.com/office/drawing/2017/model3d" xmlns:o="urn:schemas-microsoft-com:office:office" xmlns:r="http://schemas.openxmlformats.org/officeDocument/2006/relationships" xmlns:m="http://schemas.openxmlformats.org/officeDocument/2006/math" xmlns:v="urn:schemas-microsoft-com:vml" xmlns:wp14="http://schemas.microsoft.com/office/word/2010/wordprocessingDrawing" xmlns:wp="http://schemas.openxmlformats.org/drawingml/2006/wordprocessingDrawing" xmlns:w10="urn:schemas-microsoft-com:office:word" xmlns:w="http://schemas.openxmlformats.org/wordprocessingml/2006/main" xmlns:w14="http://schemas.microsoft.com/office/word/2010/wordml" xmlns:w15="http://schemas.microsoft.com/office/word/2012/wordml" xmlns:w16cid="http://schemas.microsoft.com/office/word/2016/wordml/cid" xmlns:w16se="http://schemas.microsoft.com/office/word/2015/wordml/symex" xmlns:wpg="http://schemas.microsoft.com/office/word/2010/wordprocessingGroup" xmlns:wpi="http://schemas.microsoft.com/office/word/2010/wordprocessingInk" xmlns:wne="http://schemas.microsoft.com/office/word/2006/wordml" xmlns:wps="http://schemas.microsoft.com/office/word/2010/wordprocessingShape" mc:Ignorable="w14 w15 w16se w16cid wp14">
+<w:footnotes xmlns:wpc="http://schemas.microsoft.com/office/word/2010/wordprocessingCanvas" xmlns:cx="http://schemas.microsoft.com/office/drawing/2014/chartex" xmlns:cx1="http://schemas.microsoft.com/office/drawing/2015/9/8/chartex" xmlns:cx2="http://schemas.microsoft.com/office/drawing/2015/10/21/chartex" xmlns:cx3="http://schemas.microsoft.com/office/drawing/2016/5/9/chartex" xmlns:cx4="http://schemas.microsoft.com/office/drawing/2016/5/10/chartex" xmlns:cx5="http://schemas.microsoft.com/office/drawing/2016/5/11/chartex" xmlns:cx6="http://schemas.microsoft.com/office/drawing/2016/5/12/chartex" xmlns:cx7="http://schemas.microsoft.com/office/drawing/2016/5/13/chartex" xmlns:cx8="http://schemas.microsoft.com/office/drawing/2016/5/14/chartex" xmlns:mc="http://schemas.openxmlformats.org/markup-compatibility/2006" xmlns:aink="http://schemas.microsoft.com/office/drawing/2016/ink" xmlns:am3d="http://schemas.microsoft.com/office/drawing/2017/model3d" xmlns:o="urn:schemas-microsoft-com:office:office" xmlns:r="http://schemas.openxmlformats.org/officeDocument/2006/relationships" xmlns:m="http://schemas.openxmlformats.org/officeDocument/2006/math" xmlns:v="urn:schemas-microsoft-com:vml" xmlns:wp14="http://schemas.microsoft.com/office/word/2010/wordprocessingDrawing" xmlns:wp="http://schemas.openxmlformats.org/drawingml/2006/wordprocessingDrawing" xmlns:w10="urn:schemas-microsoft-com:office:word" xmlns:w="http://schemas.openxmlformats.org/wordprocessingml/2006/main" xmlns:w14="http://schemas.microsoft.com/office/word/2010/wordml" xmlns:w15="http://schemas.microsoft.com/office/word/2012/wordml" xmlns:w16cex="http://schemas.microsoft.com/office/word/2018/wordml/cex" xmlns:w16cid="http://schemas.microsoft.com/office/word/2016/wordml/cid" xmlns:w16="http://schemas.microsoft.com/office/word/2018/wordml" xmlns:w16sdtdh="http://schemas.microsoft.com/office/word/2020/wordml/sdtdatahash" xmlns:w16se="http://schemas.microsoft.com/office/word/2015/wordml/symex" xmlns:wpg="http://schemas.microsoft.com/office/word/2010/wordprocessingGroup" xmlns:wpi="http://schemas.microsoft.com/office/word/2010/wordprocessingInk" xmlns:wne="http://schemas.microsoft.com/office/word/2006/wordml" xmlns:wps="http://schemas.microsoft.com/office/word/2010/wordprocessingShape" mc:Ignorable="w14 w15 w16se w16cid w16 w16cex w16sdtdh wp14">
   <w:footnote w:type="separator" w:id="-1">
     <w:p>
       <w:pPr>
@@ -15486,7 +15071,7 @@
 </file>
 
 <file path=word/header1.xml><?xml version="1.0" encoding="utf-8"?>
-<w:hdr xmlns:wpc="http://schemas.microsoft.com/office/word/2010/wordprocessingCanvas" xmlns:cx="http://schemas.microsoft.com/office/drawing/2014/chartex" xmlns:cx1="http://schemas.microsoft.com/office/drawing/2015/9/8/chartex" xmlns:cx2="http://schemas.microsoft.com/office/drawing/2015/10/21/chartex" xmlns:cx3="http://schemas.microsoft.com/office/drawing/2016/5/9/chartex" xmlns:cx4="http://schemas.microsoft.com/office/drawing/2016/5/10/chartex" xmlns:cx5="http://schemas.microsoft.com/office/drawing/2016/5/11/chartex" xmlns:cx6="http://schemas.microsoft.com/office/drawing/2016/5/12/chartex" xmlns:cx7="http://schemas.microsoft.com/office/drawing/2016/5/13/chartex" xmlns:cx8="http://schemas.microsoft.com/office/drawing/2016/5/14/chartex" xmlns:mc="http://schemas.openxmlformats.org/markup-compatibility/2006" xmlns:aink="http://schemas.microsoft.com/office/drawing/2016/ink" xmlns:am3d="http://schemas.microsoft.com/office/drawing/2017/model3d" xmlns:o="urn:schemas-microsoft-com:office:office" xmlns:r="http://schemas.openxmlformats.org/officeDocument/2006/relationships" xmlns:m="http://schemas.openxmlformats.org/officeDocument/2006/math" xmlns:v="urn:schemas-microsoft-com:vml" xmlns:wp14="http://schemas.microsoft.com/office/word/2010/wordprocessingDrawing" xmlns:wp="http://schemas.openxmlformats.org/drawingml/2006/wordprocessingDrawing" xmlns:w10="urn:schemas-microsoft-com:office:word" xmlns:w="http://schemas.openxmlformats.org/wordprocessingml/2006/main" xmlns:w14="http://schemas.microsoft.com/office/word/2010/wordml" xmlns:w15="http://schemas.microsoft.com/office/word/2012/wordml" xmlns:w16cid="http://schemas.microsoft.com/office/word/2016/wordml/cid" xmlns:w16se="http://schemas.microsoft.com/office/word/2015/wordml/symex" xmlns:wpg="http://schemas.microsoft.com/office/word/2010/wordprocessingGroup" xmlns:wpi="http://schemas.microsoft.com/office/word/2010/wordprocessingInk" xmlns:wne="http://schemas.microsoft.com/office/word/2006/wordml" xmlns:wps="http://schemas.microsoft.com/office/word/2010/wordprocessingShape" mc:Ignorable="w14 w15 w16se w16cid wp14">
+<w:hdr xmlns:wpc="http://schemas.microsoft.com/office/word/2010/wordprocessingCanvas" xmlns:cx="http://schemas.microsoft.com/office/drawing/2014/chartex" xmlns:cx1="http://schemas.microsoft.com/office/drawing/2015/9/8/chartex" xmlns:cx2="http://schemas.microsoft.com/office/drawing/2015/10/21/chartex" xmlns:cx3="http://schemas.microsoft.com/office/drawing/2016/5/9/chartex" xmlns:cx4="http://schemas.microsoft.com/office/drawing/2016/5/10/chartex" xmlns:cx5="http://schemas.microsoft.com/office/drawing/2016/5/11/chartex" xmlns:cx6="http://schemas.microsoft.com/office/drawing/2016/5/12/chartex" xmlns:cx7="http://schemas.microsoft.com/office/drawing/2016/5/13/chartex" xmlns:cx8="http://schemas.microsoft.com/office/drawing/2016/5/14/chartex" xmlns:mc="http://schemas.openxmlformats.org/markup-compatibility/2006" xmlns:aink="http://schemas.microsoft.com/office/drawing/2016/ink" xmlns:am3d="http://schemas.microsoft.com/office/drawing/2017/model3d" xmlns:o="urn:schemas-microsoft-com:office:office" xmlns:r="http://schemas.openxmlformats.org/officeDocument/2006/relationships" xmlns:m="http://schemas.openxmlformats.org/officeDocument/2006/math" xmlns:v="urn:schemas-microsoft-com:vml" xmlns:wp14="http://schemas.microsoft.com/office/word/2010/wordprocessingDrawing" xmlns:wp="http://schemas.openxmlformats.org/drawingml/2006/wordprocessingDrawing" xmlns:w10="urn:schemas-microsoft-com:office:word" xmlns:w="http://schemas.openxmlformats.org/wordprocessingml/2006/main" xmlns:w14="http://schemas.microsoft.com/office/word/2010/wordml" xmlns:w15="http://schemas.microsoft.com/office/word/2012/wordml" xmlns:w16cex="http://schemas.microsoft.com/office/word/2018/wordml/cex" xmlns:w16cid="http://schemas.microsoft.com/office/word/2016/wordml/cid" xmlns:w16="http://schemas.microsoft.com/office/word/2018/wordml" xmlns:w16sdtdh="http://schemas.microsoft.com/office/word/2020/wordml/sdtdatahash" xmlns:w16se="http://schemas.microsoft.com/office/word/2015/wordml/symex" xmlns:wpg="http://schemas.microsoft.com/office/word/2010/wordprocessingGroup" xmlns:wpi="http://schemas.microsoft.com/office/word/2010/wordprocessingInk" xmlns:wne="http://schemas.microsoft.com/office/word/2006/wordml" xmlns:wps="http://schemas.microsoft.com/office/word/2010/wordprocessingShape" mc:Ignorable="w14 w15 w16se w16cid w16 w16cex w16sdtdh wp14">
   <w:p>
     <w:pPr>
       <w:pStyle w:val="Header"/>
@@ -15504,7 +15089,7 @@
 </file>
 
 <file path=word/header2.xml><?xml version="1.0" encoding="utf-8"?>
-<w:hdr xmlns:wpc="http://schemas.microsoft.com/office/word/2010/wordprocessingCanvas" xmlns:cx="http://schemas.microsoft.com/office/drawing/2014/chartex" xmlns:cx1="http://schemas.microsoft.com/office/drawing/2015/9/8/chartex" xmlns:cx2="http://schemas.microsoft.com/office/drawing/2015/10/21/chartex" xmlns:cx3="http://schemas.microsoft.com/office/drawing/2016/5/9/chartex" xmlns:cx4="http://schemas.microsoft.com/office/drawing/2016/5/10/chartex" xmlns:cx5="http://schemas.microsoft.com/office/drawing/2016/5/11/chartex" xmlns:cx6="http://schemas.microsoft.com/office/drawing/2016/5/12/chartex" xmlns:cx7="http://schemas.microsoft.com/office/drawing/2016/5/13/chartex" xmlns:cx8="http://schemas.microsoft.com/office/drawing/2016/5/14/chartex" xmlns:mc="http://schemas.openxmlformats.org/markup-compatibility/2006" xmlns:aink="http://schemas.microsoft.com/office/drawing/2016/ink" xmlns:am3d="http://schemas.microsoft.com/office/drawing/2017/model3d" xmlns:o="urn:schemas-microsoft-com:office:office" xmlns:r="http://schemas.openxmlformats.org/officeDocument/2006/relationships" xmlns:m="http://schemas.openxmlformats.org/officeDocument/2006/math" xmlns:v="urn:schemas-microsoft-com:vml" xmlns:wp14="http://schemas.microsoft.com/office/word/2010/wordprocessingDrawing" xmlns:wp="http://schemas.openxmlformats.org/drawingml/2006/wordprocessingDrawing" xmlns:w10="urn:schemas-microsoft-com:office:word" xmlns:w="http://schemas.openxmlformats.org/wordprocessingml/2006/main" xmlns:w14="http://schemas.microsoft.com/office/word/2010/wordml" xmlns:w15="http://schemas.microsoft.com/office/word/2012/wordml" xmlns:w16cid="http://schemas.microsoft.com/office/word/2016/wordml/cid" xmlns:w16se="http://schemas.microsoft.com/office/word/2015/wordml/symex" xmlns:wpg="http://schemas.microsoft.com/office/word/2010/wordprocessingGroup" xmlns:wpi="http://schemas.microsoft.com/office/word/2010/wordprocessingInk" xmlns:wne="http://schemas.microsoft.com/office/word/2006/wordml" xmlns:wps="http://schemas.microsoft.com/office/word/2010/wordprocessingShape" mc:Ignorable="w14 w15 w16se w16cid wp14">
+<w:hdr xmlns:wpc="http://schemas.microsoft.com/office/word/2010/wordprocessingCanvas" xmlns:cx="http://schemas.microsoft.com/office/drawing/2014/chartex" xmlns:cx1="http://schemas.microsoft.com/office/drawing/2015/9/8/chartex" xmlns:cx2="http://schemas.microsoft.com/office/drawing/2015/10/21/chartex" xmlns:cx3="http://schemas.microsoft.com/office/drawing/2016/5/9/chartex" xmlns:cx4="http://schemas.microsoft.com/office/drawing/2016/5/10/chartex" xmlns:cx5="http://schemas.microsoft.com/office/drawing/2016/5/11/chartex" xmlns:cx6="http://schemas.microsoft.com/office/drawing/2016/5/12/chartex" xmlns:cx7="http://schemas.microsoft.com/office/drawing/2016/5/13/chartex" xmlns:cx8="http://schemas.microsoft.com/office/drawing/2016/5/14/chartex" xmlns:mc="http://schemas.openxmlformats.org/markup-compatibility/2006" xmlns:aink="http://schemas.microsoft.com/office/drawing/2016/ink" xmlns:am3d="http://schemas.microsoft.com/office/drawing/2017/model3d" xmlns:o="urn:schemas-microsoft-com:office:office" xmlns:r="http://schemas.openxmlformats.org/officeDocument/2006/relationships" xmlns:m="http://schemas.openxmlformats.org/officeDocument/2006/math" xmlns:v="urn:schemas-microsoft-com:vml" xmlns:wp14="http://schemas.microsoft.com/office/word/2010/wordprocessingDrawing" xmlns:wp="http://schemas.openxmlformats.org/drawingml/2006/wordprocessingDrawing" xmlns:w10="urn:schemas-microsoft-com:office:word" xmlns:w="http://schemas.openxmlformats.org/wordprocessingml/2006/main" xmlns:w14="http://schemas.microsoft.com/office/word/2010/wordml" xmlns:w15="http://schemas.microsoft.com/office/word/2012/wordml" xmlns:w16cex="http://schemas.microsoft.com/office/word/2018/wordml/cex" xmlns:w16cid="http://schemas.microsoft.com/office/word/2016/wordml/cid" xmlns:w16="http://schemas.microsoft.com/office/word/2018/wordml" xmlns:w16sdtdh="http://schemas.microsoft.com/office/word/2020/wordml/sdtdatahash" xmlns:w16se="http://schemas.microsoft.com/office/word/2015/wordml/symex" xmlns:wpg="http://schemas.microsoft.com/office/word/2010/wordprocessingGroup" xmlns:wpi="http://schemas.microsoft.com/office/word/2010/wordprocessingInk" xmlns:wne="http://schemas.microsoft.com/office/word/2006/wordml" xmlns:wps="http://schemas.microsoft.com/office/word/2010/wordprocessingShape" mc:Ignorable="w14 w15 w16se w16cid w16 w16cex w16sdtdh wp14">
   <w:p>
     <w:pPr>
       <w:pStyle w:val="Header"/>
@@ -15557,7 +15142,7 @@
 </file>
 
 <file path=word/header3.xml><?xml version="1.0" encoding="utf-8"?>
-<w:hdr xmlns:wpc="http://schemas.microsoft.com/office/word/2010/wordprocessingCanvas" xmlns:cx="http://schemas.microsoft.com/office/drawing/2014/chartex" xmlns:cx1="http://schemas.microsoft.com/office/drawing/2015/9/8/chartex" xmlns:cx2="http://schemas.microsoft.com/office/drawing/2015/10/21/chartex" xmlns:cx3="http://schemas.microsoft.com/office/drawing/2016/5/9/chartex" xmlns:cx4="http://schemas.microsoft.com/office/drawing/2016/5/10/chartex" xmlns:cx5="http://schemas.microsoft.com/office/drawing/2016/5/11/chartex" xmlns:cx6="http://schemas.microsoft.com/office/drawing/2016/5/12/chartex" xmlns:cx7="http://schemas.microsoft.com/office/drawing/2016/5/13/chartex" xmlns:cx8="http://schemas.microsoft.com/office/drawing/2016/5/14/chartex" xmlns:mc="http://schemas.openxmlformats.org/markup-compatibility/2006" xmlns:aink="http://schemas.microsoft.com/office/drawing/2016/ink" xmlns:am3d="http://schemas.microsoft.com/office/drawing/2017/model3d" xmlns:o="urn:schemas-microsoft-com:office:office" xmlns:r="http://schemas.openxmlformats.org/officeDocument/2006/relationships" xmlns:m="http://schemas.openxmlformats.org/officeDocument/2006/math" xmlns:v="urn:schemas-microsoft-com:vml" xmlns:wp14="http://schemas.microsoft.com/office/word/2010/wordprocessingDrawing" xmlns:wp="http://schemas.openxmlformats.org/drawingml/2006/wordprocessingDrawing" xmlns:w10="urn:schemas-microsoft-com:office:word" xmlns:w="http://schemas.openxmlformats.org/wordprocessingml/2006/main" xmlns:w14="http://schemas.microsoft.com/office/word/2010/wordml" xmlns:w15="http://schemas.microsoft.com/office/word/2012/wordml" xmlns:w16cid="http://schemas.microsoft.com/office/word/2016/wordml/cid" xmlns:w16se="http://schemas.microsoft.com/office/word/2015/wordml/symex" xmlns:wpg="http://schemas.microsoft.com/office/word/2010/wordprocessingGroup" xmlns:wpi="http://schemas.microsoft.com/office/word/2010/wordprocessingInk" xmlns:wne="http://schemas.microsoft.com/office/word/2006/wordml" xmlns:wps="http://schemas.microsoft.com/office/word/2010/wordprocessingShape" mc:Ignorable="w14 w15 w16se w16cid wp14">
+<w:hdr xmlns:wpc="http://schemas.microsoft.com/office/word/2010/wordprocessingCanvas" xmlns:cx="http://schemas.microsoft.com/office/drawing/2014/chartex" xmlns:cx1="http://schemas.microsoft.com/office/drawing/2015/9/8/chartex" xmlns:cx2="http://schemas.microsoft.com/office/drawing/2015/10/21/chartex" xmlns:cx3="http://schemas.microsoft.com/office/drawing/2016/5/9/chartex" xmlns:cx4="http://schemas.microsoft.com/office/drawing/2016/5/10/chartex" xmlns:cx5="http://schemas.microsoft.com/office/drawing/2016/5/11/chartex" xmlns:cx6="http://schemas.microsoft.com/office/drawing/2016/5/12/chartex" xmlns:cx7="http://schemas.microsoft.com/office/drawing/2016/5/13/chartex" xmlns:cx8="http://schemas.microsoft.com/office/drawing/2016/5/14/chartex" xmlns:mc="http://schemas.openxmlformats.org/markup-compatibility/2006" xmlns:aink="http://schemas.microsoft.com/office/drawing/2016/ink" xmlns:am3d="http://schemas.microsoft.com/office/drawing/2017/model3d" xmlns:o="urn:schemas-microsoft-com:office:office" xmlns:r="http://schemas.openxmlformats.org/officeDocument/2006/relationships" xmlns:m="http://schemas.openxmlformats.org/officeDocument/2006/math" xmlns:v="urn:schemas-microsoft-com:vml" xmlns:wp14="http://schemas.microsoft.com/office/word/2010/wordprocessingDrawing" xmlns:wp="http://schemas.openxmlformats.org/drawingml/2006/wordprocessingDrawing" xmlns:w10="urn:schemas-microsoft-com:office:word" xmlns:w="http://schemas.openxmlformats.org/wordprocessingml/2006/main" xmlns:w14="http://schemas.microsoft.com/office/word/2010/wordml" xmlns:w15="http://schemas.microsoft.com/office/word/2012/wordml" xmlns:w16cex="http://schemas.microsoft.com/office/word/2018/wordml/cex" xmlns:w16cid="http://schemas.microsoft.com/office/word/2016/wordml/cid" xmlns:w16="http://schemas.microsoft.com/office/word/2018/wordml" xmlns:w16sdtdh="http://schemas.microsoft.com/office/word/2020/wordml/sdtdatahash" xmlns:w16se="http://schemas.microsoft.com/office/word/2015/wordml/symex" xmlns:wpg="http://schemas.microsoft.com/office/word/2010/wordprocessingGroup" xmlns:wpi="http://schemas.microsoft.com/office/word/2010/wordprocessingInk" xmlns:wne="http://schemas.microsoft.com/office/word/2006/wordml" xmlns:wps="http://schemas.microsoft.com/office/word/2010/wordprocessingShape" mc:Ignorable="w14 w15 w16se w16cid w16 w16cex w16sdtdh wp14">
   <w:p>
     <w:pPr>
       <w:pStyle w:val="Header"/>
@@ -15609,7 +15194,7 @@
 </file>
 
 <file path=word/numbering.xml><?xml version="1.0" encoding="utf-8"?>
-<w:numbering xmlns:wpc="http://schemas.microsoft.com/office/word/2010/wordprocessingCanvas" xmlns:cx="http://schemas.microsoft.com/office/drawing/2014/chartex" xmlns:cx1="http://schemas.microsoft.com/office/drawing/2015/9/8/chartex" xmlns:cx2="http://schemas.microsoft.com/office/drawing/2015/10/21/chartex" xmlns:cx3="http://schemas.microsoft.com/office/drawing/2016/5/9/chartex" xmlns:cx4="http://schemas.microsoft.com/office/drawing/2016/5/10/chartex" xmlns:cx5="http://schemas.microsoft.com/office/drawing/2016/5/11/chartex" xmlns:cx6="http://schemas.microsoft.com/office/drawing/2016/5/12/chartex" xmlns:cx7="http://schemas.microsoft.com/office/drawing/2016/5/13/chartex" xmlns:cx8="http://schemas.microsoft.com/office/drawing/2016/5/14/chartex" xmlns:mc="http://schemas.openxmlformats.org/markup-compatibility/2006" xmlns:aink="http://schemas.microsoft.com/office/drawing/2016/ink" xmlns:am3d="http://schemas.microsoft.com/office/drawing/2017/model3d" xmlns:o="urn:schemas-microsoft-com:office:office" xmlns:r="http://schemas.openxmlformats.org/officeDocument/2006/relationships" xmlns:m="http://schemas.openxmlformats.org/officeDocument/2006/math" xmlns:v="urn:schemas-microsoft-com:vml" xmlns:wp14="http://schemas.microsoft.com/office/word/2010/wordprocessingDrawing" xmlns:wp="http://schemas.openxmlformats.org/drawingml/2006/wordprocessingDrawing" xmlns:w10="urn:schemas-microsoft-com:office:word" xmlns:w="http://schemas.openxmlformats.org/wordprocessingml/2006/main" xmlns:w14="http://schemas.microsoft.com/office/word/2010/wordml" xmlns:w15="http://schemas.microsoft.com/office/word/2012/wordml" xmlns:w16cid="http://schemas.microsoft.com/office/word/2016/wordml/cid" xmlns:w16se="http://schemas.microsoft.com/office/word/2015/wordml/symex" xmlns:wpg="http://schemas.microsoft.com/office/word/2010/wordprocessingGroup" xmlns:wpi="http://schemas.microsoft.com/office/word/2010/wordprocessingInk" xmlns:wne="http://schemas.microsoft.com/office/word/2006/wordml" xmlns:wps="http://schemas.microsoft.com/office/word/2010/wordprocessingShape" mc:Ignorable="w14 w15 w16se w16cid wp14">
+<w:numbering xmlns:wpc="http://schemas.microsoft.com/office/word/2010/wordprocessingCanvas" xmlns:cx="http://schemas.microsoft.com/office/drawing/2014/chartex" xmlns:cx1="http://schemas.microsoft.com/office/drawing/2015/9/8/chartex" xmlns:cx2="http://schemas.microsoft.com/office/drawing/2015/10/21/chartex" xmlns:cx3="http://schemas.microsoft.com/office/drawing/2016/5/9/chartex" xmlns:cx4="http://schemas.microsoft.com/office/drawing/2016/5/10/chartex" xmlns:cx5="http://schemas.microsoft.com/office/drawing/2016/5/11/chartex" xmlns:cx6="http://schemas.microsoft.com/office/drawing/2016/5/12/chartex" xmlns:cx7="http://schemas.microsoft.com/office/drawing/2016/5/13/chartex" xmlns:cx8="http://schemas.microsoft.com/office/drawing/2016/5/14/chartex" xmlns:mc="http://schemas.openxmlformats.org/markup-compatibility/2006" xmlns:aink="http://schemas.microsoft.com/office/drawing/2016/ink" xmlns:am3d="http://schemas.microsoft.com/office/drawing/2017/model3d" xmlns:o="urn:schemas-microsoft-com:office:office" xmlns:r="http://schemas.openxmlformats.org/officeDocument/2006/relationships" xmlns:m="http://schemas.openxmlformats.org/officeDocument/2006/math" xmlns:v="urn:schemas-microsoft-com:vml" xmlns:wp14="http://schemas.microsoft.com/office/word/2010/wordprocessingDrawing" xmlns:wp="http://schemas.openxmlformats.org/drawingml/2006/wordprocessingDrawing" xmlns:w10="urn:schemas-microsoft-com:office:word" xmlns:w="http://schemas.openxmlformats.org/wordprocessingml/2006/main" xmlns:w14="http://schemas.microsoft.com/office/word/2010/wordml" xmlns:w15="http://schemas.microsoft.com/office/word/2012/wordml" xmlns:w16cex="http://schemas.microsoft.com/office/word/2018/wordml/cex" xmlns:w16cid="http://schemas.microsoft.com/office/word/2016/wordml/cid" xmlns:w16="http://schemas.microsoft.com/office/word/2018/wordml" xmlns:w16sdtdh="http://schemas.microsoft.com/office/word/2020/wordml/sdtdatahash" xmlns:w16se="http://schemas.microsoft.com/office/word/2015/wordml/symex" xmlns:wpg="http://schemas.microsoft.com/office/word/2010/wordprocessingGroup" xmlns:wpi="http://schemas.microsoft.com/office/word/2010/wordprocessingInk" xmlns:wne="http://schemas.microsoft.com/office/word/2006/wordml" xmlns:wps="http://schemas.microsoft.com/office/word/2010/wordprocessingShape" mc:Ignorable="w14 w15 w16se w16cid w16 w16cex w16sdtdh wp14">
   <w:abstractNum w:abstractNumId="0" w15:restartNumberingAfterBreak="0">
     <w:nsid w:val="FFFFFF82"/>
     <w:multiLevelType w:val="singleLevel"/>
@@ -17060,6 +16645,119 @@
     </w:lvl>
   </w:abstractNum>
   <w:abstractNum w:abstractNumId="16" w15:restartNumberingAfterBreak="0">
+    <w:nsid w:val="38E02484"/>
+    <w:multiLevelType w:val="hybridMultilevel"/>
+    <w:tmpl w:val="4C34E546"/>
+    <w:lvl w:ilvl="0" w:tplc="6D90A646">
+      <w:start w:val="1"/>
+      <w:numFmt w:val="decimal"/>
+      <w:lvlText w:val="%1."/>
+      <w:lvlJc w:val="left"/>
+      <w:pPr>
+        <w:tabs>
+          <w:tab w:val="num" w:pos="720"/>
+        </w:tabs>
+        <w:ind w:left="720" w:hanging="360"/>
+      </w:pPr>
+    </w:lvl>
+    <w:lvl w:ilvl="1" w:tplc="503C7F4E" w:tentative="1">
+      <w:start w:val="1"/>
+      <w:numFmt w:val="decimal"/>
+      <w:lvlText w:val="%2."/>
+      <w:lvlJc w:val="left"/>
+      <w:pPr>
+        <w:tabs>
+          <w:tab w:val="num" w:pos="1440"/>
+        </w:tabs>
+        <w:ind w:left="1440" w:hanging="360"/>
+      </w:pPr>
+    </w:lvl>
+    <w:lvl w:ilvl="2" w:tplc="67628C9E" w:tentative="1">
+      <w:start w:val="1"/>
+      <w:numFmt w:val="decimal"/>
+      <w:lvlText w:val="%3."/>
+      <w:lvlJc w:val="left"/>
+      <w:pPr>
+        <w:tabs>
+          <w:tab w:val="num" w:pos="2160"/>
+        </w:tabs>
+        <w:ind w:left="2160" w:hanging="360"/>
+      </w:pPr>
+    </w:lvl>
+    <w:lvl w:ilvl="3" w:tplc="3620DC0A" w:tentative="1">
+      <w:start w:val="1"/>
+      <w:numFmt w:val="decimal"/>
+      <w:lvlText w:val="%4."/>
+      <w:lvlJc w:val="left"/>
+      <w:pPr>
+        <w:tabs>
+          <w:tab w:val="num" w:pos="2880"/>
+        </w:tabs>
+        <w:ind w:left="2880" w:hanging="360"/>
+      </w:pPr>
+    </w:lvl>
+    <w:lvl w:ilvl="4" w:tplc="E4542192" w:tentative="1">
+      <w:start w:val="1"/>
+      <w:numFmt w:val="decimal"/>
+      <w:lvlText w:val="%5."/>
+      <w:lvlJc w:val="left"/>
+      <w:pPr>
+        <w:tabs>
+          <w:tab w:val="num" w:pos="3600"/>
+        </w:tabs>
+        <w:ind w:left="3600" w:hanging="360"/>
+      </w:pPr>
+    </w:lvl>
+    <w:lvl w:ilvl="5" w:tplc="23B43202" w:tentative="1">
+      <w:start w:val="1"/>
+      <w:numFmt w:val="decimal"/>
+      <w:lvlText w:val="%6."/>
+      <w:lvlJc w:val="left"/>
+      <w:pPr>
+        <w:tabs>
+          <w:tab w:val="num" w:pos="4320"/>
+        </w:tabs>
+        <w:ind w:left="4320" w:hanging="360"/>
+      </w:pPr>
+    </w:lvl>
+    <w:lvl w:ilvl="6" w:tplc="BE94AC70" w:tentative="1">
+      <w:start w:val="1"/>
+      <w:numFmt w:val="decimal"/>
+      <w:lvlText w:val="%7."/>
+      <w:lvlJc w:val="left"/>
+      <w:pPr>
+        <w:tabs>
+          <w:tab w:val="num" w:pos="5040"/>
+        </w:tabs>
+        <w:ind w:left="5040" w:hanging="360"/>
+      </w:pPr>
+    </w:lvl>
+    <w:lvl w:ilvl="7" w:tplc="C02045D4" w:tentative="1">
+      <w:start w:val="1"/>
+      <w:numFmt w:val="decimal"/>
+      <w:lvlText w:val="%8."/>
+      <w:lvlJc w:val="left"/>
+      <w:pPr>
+        <w:tabs>
+          <w:tab w:val="num" w:pos="5760"/>
+        </w:tabs>
+        <w:ind w:left="5760" w:hanging="360"/>
+      </w:pPr>
+    </w:lvl>
+    <w:lvl w:ilvl="8" w:tplc="2D50BCF8" w:tentative="1">
+      <w:start w:val="1"/>
+      <w:numFmt w:val="decimal"/>
+      <w:lvlText w:val="%9."/>
+      <w:lvlJc w:val="left"/>
+      <w:pPr>
+        <w:tabs>
+          <w:tab w:val="num" w:pos="6480"/>
+        </w:tabs>
+        <w:ind w:left="6480" w:hanging="360"/>
+      </w:pPr>
+    </w:lvl>
+  </w:abstractNum>
+  <w:abstractNum w:abstractNumId="17" w15:restartNumberingAfterBreak="0">
     <w:nsid w:val="3B394484"/>
     <w:multiLevelType w:val="hybridMultilevel"/>
     <w:tmpl w:val="F84C2D20"/>
@@ -17150,7 +16848,7 @@
       </w:pPr>
     </w:lvl>
   </w:abstractNum>
-  <w:abstractNum w:abstractNumId="17" w15:restartNumberingAfterBreak="0">
+  <w:abstractNum w:abstractNumId="18" w15:restartNumberingAfterBreak="0">
     <w:nsid w:val="3EDA0553"/>
     <w:multiLevelType w:val="hybridMultilevel"/>
     <w:tmpl w:val="017674DA"/>
@@ -17263,7 +16961,7 @@
       </w:rPr>
     </w:lvl>
   </w:abstractNum>
-  <w:abstractNum w:abstractNumId="18" w15:restartNumberingAfterBreak="0">
+  <w:abstractNum w:abstractNumId="19" w15:restartNumberingAfterBreak="0">
     <w:nsid w:val="3F892A4F"/>
     <w:multiLevelType w:val="hybridMultilevel"/>
     <w:tmpl w:val="A01A8D6C"/>
@@ -17376,7 +17074,7 @@
       </w:rPr>
     </w:lvl>
   </w:abstractNum>
-  <w:abstractNum w:abstractNumId="19" w15:restartNumberingAfterBreak="0">
+  <w:abstractNum w:abstractNumId="20" w15:restartNumberingAfterBreak="0">
     <w:nsid w:val="413E1CE6"/>
     <w:multiLevelType w:val="hybridMultilevel"/>
     <w:tmpl w:val="8EEC61FC"/>
@@ -17489,7 +17187,7 @@
       </w:rPr>
     </w:lvl>
   </w:abstractNum>
-  <w:abstractNum w:abstractNumId="20" w15:restartNumberingAfterBreak="0">
+  <w:abstractNum w:abstractNumId="21" w15:restartNumberingAfterBreak="0">
     <w:nsid w:val="4507546A"/>
     <w:multiLevelType w:val="hybridMultilevel"/>
     <w:tmpl w:val="5EA07DC8"/>
@@ -17602,7 +17300,7 @@
       </w:rPr>
     </w:lvl>
   </w:abstractNum>
-  <w:abstractNum w:abstractNumId="21" w15:restartNumberingAfterBreak="0">
+  <w:abstractNum w:abstractNumId="22" w15:restartNumberingAfterBreak="0">
     <w:nsid w:val="45406EFB"/>
     <w:multiLevelType w:val="hybridMultilevel"/>
     <w:tmpl w:val="ABBA6E3A"/>
@@ -17688,7 +17386,7 @@
       </w:pPr>
     </w:lvl>
   </w:abstractNum>
-  <w:abstractNum w:abstractNumId="22" w15:restartNumberingAfterBreak="0">
+  <w:abstractNum w:abstractNumId="23" w15:restartNumberingAfterBreak="0">
     <w:nsid w:val="46A14170"/>
     <w:multiLevelType w:val="hybridMultilevel"/>
     <w:tmpl w:val="66D68B08"/>
@@ -17801,7 +17499,7 @@
       </w:rPr>
     </w:lvl>
   </w:abstractNum>
-  <w:abstractNum w:abstractNumId="23" w15:restartNumberingAfterBreak="0">
+  <w:abstractNum w:abstractNumId="24" w15:restartNumberingAfterBreak="0">
     <w:nsid w:val="47A141EF"/>
     <w:multiLevelType w:val="hybridMultilevel"/>
     <w:tmpl w:val="60FAF250"/>
@@ -17914,7 +17612,7 @@
       </w:rPr>
     </w:lvl>
   </w:abstractNum>
-  <w:abstractNum w:abstractNumId="24" w15:restartNumberingAfterBreak="0">
+  <w:abstractNum w:abstractNumId="25" w15:restartNumberingAfterBreak="0">
     <w:nsid w:val="47E01964"/>
     <w:multiLevelType w:val="hybridMultilevel"/>
     <w:tmpl w:val="8F6CC030"/>
@@ -18000,7 +17698,7 @@
       </w:pPr>
     </w:lvl>
   </w:abstractNum>
-  <w:abstractNum w:abstractNumId="25" w15:restartNumberingAfterBreak="0">
+  <w:abstractNum w:abstractNumId="26" w15:restartNumberingAfterBreak="0">
     <w:nsid w:val="4B15239D"/>
     <w:multiLevelType w:val="hybridMultilevel"/>
     <w:tmpl w:val="DEFC200E"/>
@@ -18113,7 +17811,7 @@
       </w:rPr>
     </w:lvl>
   </w:abstractNum>
-  <w:abstractNum w:abstractNumId="26" w15:restartNumberingAfterBreak="0">
+  <w:abstractNum w:abstractNumId="27" w15:restartNumberingAfterBreak="0">
     <w:nsid w:val="4D435295"/>
     <w:multiLevelType w:val="hybridMultilevel"/>
     <w:tmpl w:val="DD581364"/>
@@ -18226,7 +17924,7 @@
       </w:rPr>
     </w:lvl>
   </w:abstractNum>
-  <w:abstractNum w:abstractNumId="27" w15:restartNumberingAfterBreak="0">
+  <w:abstractNum w:abstractNumId="28" w15:restartNumberingAfterBreak="0">
     <w:nsid w:val="4D84129A"/>
     <w:multiLevelType w:val="hybridMultilevel"/>
     <w:tmpl w:val="95C0657E"/>
@@ -18312,7 +18010,7 @@
       </w:pPr>
     </w:lvl>
   </w:abstractNum>
-  <w:abstractNum w:abstractNumId="28" w15:restartNumberingAfterBreak="0">
+  <w:abstractNum w:abstractNumId="29" w15:restartNumberingAfterBreak="0">
     <w:nsid w:val="4DE17704"/>
     <w:multiLevelType w:val="hybridMultilevel"/>
     <w:tmpl w:val="9A7E562E"/>
@@ -18424,7 +18122,7 @@
       </w:rPr>
     </w:lvl>
   </w:abstractNum>
-  <w:abstractNum w:abstractNumId="29" w15:restartNumberingAfterBreak="0">
+  <w:abstractNum w:abstractNumId="30" w15:restartNumberingAfterBreak="0">
     <w:nsid w:val="518635C4"/>
     <w:multiLevelType w:val="hybridMultilevel"/>
     <w:tmpl w:val="C816804C"/>
@@ -18513,7 +18211,7 @@
       </w:pPr>
     </w:lvl>
   </w:abstractNum>
-  <w:abstractNum w:abstractNumId="30" w15:restartNumberingAfterBreak="0">
+  <w:abstractNum w:abstractNumId="31" w15:restartNumberingAfterBreak="0">
     <w:nsid w:val="541B5D53"/>
     <w:multiLevelType w:val="hybridMultilevel"/>
     <w:tmpl w:val="F920CFFA"/>
@@ -18626,7 +18324,7 @@
       </w:rPr>
     </w:lvl>
   </w:abstractNum>
-  <w:abstractNum w:abstractNumId="31" w15:restartNumberingAfterBreak="0">
+  <w:abstractNum w:abstractNumId="32" w15:restartNumberingAfterBreak="0">
     <w:nsid w:val="58C54AFD"/>
     <w:multiLevelType w:val="hybridMultilevel"/>
     <w:tmpl w:val="426ECB4E"/>
@@ -18739,7 +18437,7 @@
       </w:rPr>
     </w:lvl>
   </w:abstractNum>
-  <w:abstractNum w:abstractNumId="32" w15:restartNumberingAfterBreak="0">
+  <w:abstractNum w:abstractNumId="33" w15:restartNumberingAfterBreak="0">
     <w:nsid w:val="597E1302"/>
     <w:multiLevelType w:val="hybridMultilevel"/>
     <w:tmpl w:val="B95CABB2"/>
@@ -18852,7 +18550,7 @@
       </w:rPr>
     </w:lvl>
   </w:abstractNum>
-  <w:abstractNum w:abstractNumId="33" w15:restartNumberingAfterBreak="0">
+  <w:abstractNum w:abstractNumId="34" w15:restartNumberingAfterBreak="0">
     <w:nsid w:val="5CA74E46"/>
     <w:multiLevelType w:val="hybridMultilevel"/>
     <w:tmpl w:val="2A1AA794"/>
@@ -18965,7 +18663,7 @@
       </w:rPr>
     </w:lvl>
   </w:abstractNum>
-  <w:abstractNum w:abstractNumId="34" w15:restartNumberingAfterBreak="0">
+  <w:abstractNum w:abstractNumId="35" w15:restartNumberingAfterBreak="0">
     <w:nsid w:val="5D1A70C8"/>
     <w:multiLevelType w:val="hybridMultilevel"/>
     <w:tmpl w:val="D212AD44"/>
@@ -19078,7 +18776,7 @@
       </w:rPr>
     </w:lvl>
   </w:abstractNum>
-  <w:abstractNum w:abstractNumId="35" w15:restartNumberingAfterBreak="0">
+  <w:abstractNum w:abstractNumId="36" w15:restartNumberingAfterBreak="0">
     <w:nsid w:val="5F660E46"/>
     <w:multiLevelType w:val="hybridMultilevel"/>
     <w:tmpl w:val="A91AE7B8"/>
@@ -19191,7 +18889,7 @@
       </w:rPr>
     </w:lvl>
   </w:abstractNum>
-  <w:abstractNum w:abstractNumId="36" w15:restartNumberingAfterBreak="0">
+  <w:abstractNum w:abstractNumId="37" w15:restartNumberingAfterBreak="0">
     <w:nsid w:val="65734A71"/>
     <w:multiLevelType w:val="hybridMultilevel"/>
     <w:tmpl w:val="42669226"/>
@@ -19304,7 +19002,7 @@
       </w:rPr>
     </w:lvl>
   </w:abstractNum>
-  <w:abstractNum w:abstractNumId="37" w15:restartNumberingAfterBreak="0">
+  <w:abstractNum w:abstractNumId="38" w15:restartNumberingAfterBreak="0">
     <w:nsid w:val="668726BD"/>
     <w:multiLevelType w:val="hybridMultilevel"/>
     <w:tmpl w:val="97D8C9E4"/>
@@ -19417,7 +19115,7 @@
       </w:rPr>
     </w:lvl>
   </w:abstractNum>
-  <w:abstractNum w:abstractNumId="38" w15:restartNumberingAfterBreak="0">
+  <w:abstractNum w:abstractNumId="39" w15:restartNumberingAfterBreak="0">
     <w:nsid w:val="66994293"/>
     <w:multiLevelType w:val="hybridMultilevel"/>
     <w:tmpl w:val="E640C8CC"/>
@@ -19530,7 +19228,7 @@
       </w:rPr>
     </w:lvl>
   </w:abstractNum>
-  <w:abstractNum w:abstractNumId="39" w15:restartNumberingAfterBreak="0">
+  <w:abstractNum w:abstractNumId="40" w15:restartNumberingAfterBreak="0">
     <w:nsid w:val="6FF8583F"/>
     <w:multiLevelType w:val="hybridMultilevel"/>
     <w:tmpl w:val="527E2332"/>
@@ -19643,7 +19341,7 @@
       </w:rPr>
     </w:lvl>
   </w:abstractNum>
-  <w:abstractNum w:abstractNumId="40" w15:restartNumberingAfterBreak="0">
+  <w:abstractNum w:abstractNumId="41" w15:restartNumberingAfterBreak="0">
     <w:nsid w:val="72335C37"/>
     <w:multiLevelType w:val="hybridMultilevel"/>
     <w:tmpl w:val="F6FA7164"/>
@@ -19756,7 +19454,7 @@
       </w:rPr>
     </w:lvl>
   </w:abstractNum>
-  <w:abstractNum w:abstractNumId="41" w15:restartNumberingAfterBreak="0">
+  <w:abstractNum w:abstractNumId="42" w15:restartNumberingAfterBreak="0">
     <w:nsid w:val="74E137C6"/>
     <w:multiLevelType w:val="hybridMultilevel"/>
     <w:tmpl w:val="C10465E2"/>
@@ -19869,7 +19567,7 @@
       </w:rPr>
     </w:lvl>
   </w:abstractNum>
-  <w:abstractNum w:abstractNumId="42" w15:restartNumberingAfterBreak="0">
+  <w:abstractNum w:abstractNumId="43" w15:restartNumberingAfterBreak="0">
     <w:nsid w:val="78954C57"/>
     <w:multiLevelType w:val="hybridMultilevel"/>
     <w:tmpl w:val="B8CE55DC"/>
@@ -19982,7 +19680,7 @@
       </w:rPr>
     </w:lvl>
   </w:abstractNum>
-  <w:abstractNum w:abstractNumId="43" w15:restartNumberingAfterBreak="0">
+  <w:abstractNum w:abstractNumId="44" w15:restartNumberingAfterBreak="0">
     <w:nsid w:val="79C83802"/>
     <w:multiLevelType w:val="hybridMultilevel"/>
     <w:tmpl w:val="B5CE1E1C"/>
@@ -20095,7 +19793,7 @@
       </w:rPr>
     </w:lvl>
   </w:abstractNum>
-  <w:abstractNum w:abstractNumId="44" w15:restartNumberingAfterBreak="0">
+  <w:abstractNum w:abstractNumId="45" w15:restartNumberingAfterBreak="0">
     <w:nsid w:val="7D9F0736"/>
     <w:multiLevelType w:val="hybridMultilevel"/>
     <w:tmpl w:val="9A52B9EA"/>
@@ -20184,7 +19882,7 @@
       </w:pPr>
     </w:lvl>
   </w:abstractNum>
-  <w:abstractNum w:abstractNumId="45" w15:restartNumberingAfterBreak="0">
+  <w:abstractNum w:abstractNumId="46" w15:restartNumberingAfterBreak="0">
     <w:nsid w:val="7DF31607"/>
     <w:multiLevelType w:val="hybridMultilevel"/>
     <w:tmpl w:val="95EC1604"/>
@@ -20297,7 +19995,7 @@
       </w:rPr>
     </w:lvl>
   </w:abstractNum>
-  <w:abstractNum w:abstractNumId="46" w15:restartNumberingAfterBreak="0">
+  <w:abstractNum w:abstractNumId="47" w15:restartNumberingAfterBreak="0">
     <w:nsid w:val="7F0241BF"/>
     <w:multiLevelType w:val="hybridMultilevel"/>
     <w:tmpl w:val="FD9620BE"/>
@@ -20423,7 +20121,7 @@
     <w:abstractNumId w:val="7"/>
   </w:num>
   <w:num w:numId="5">
-    <w:abstractNumId w:val="35"/>
+    <w:abstractNumId w:val="36"/>
   </w:num>
   <w:num w:numId="6">
     <w:abstractNumId w:val="13"/>
@@ -20432,34 +20130,34 @@
     <w:abstractNumId w:val="6"/>
   </w:num>
   <w:num w:numId="8">
-    <w:abstractNumId w:val="28"/>
+    <w:abstractNumId w:val="29"/>
   </w:num>
   <w:num w:numId="9">
-    <w:abstractNumId w:val="41"/>
+    <w:abstractNumId w:val="42"/>
   </w:num>
   <w:num w:numId="10">
     <w:abstractNumId w:val="8"/>
   </w:num>
   <w:num w:numId="11">
-    <w:abstractNumId w:val="40"/>
+    <w:abstractNumId w:val="41"/>
   </w:num>
   <w:num w:numId="12">
-    <w:abstractNumId w:val="26"/>
+    <w:abstractNumId w:val="27"/>
   </w:num>
   <w:num w:numId="13">
-    <w:abstractNumId w:val="36"/>
+    <w:abstractNumId w:val="37"/>
   </w:num>
   <w:num w:numId="14">
-    <w:abstractNumId w:val="23"/>
+    <w:abstractNumId w:val="24"/>
   </w:num>
   <w:num w:numId="15">
     <w:abstractNumId w:val="11"/>
   </w:num>
   <w:num w:numId="16">
-    <w:abstractNumId w:val="34"/>
+    <w:abstractNumId w:val="35"/>
   </w:num>
   <w:num w:numId="17">
-    <w:abstractNumId w:val="29"/>
+    <w:abstractNumId w:val="30"/>
   </w:num>
   <w:num w:numId="18">
     <w:abstractNumId w:val="9"/>
@@ -20468,95 +20166,98 @@
     <w:abstractNumId w:val="5"/>
   </w:num>
   <w:num w:numId="20">
-    <w:abstractNumId w:val="42"/>
+    <w:abstractNumId w:val="43"/>
   </w:num>
   <w:num w:numId="21">
-    <w:abstractNumId w:val="46"/>
+    <w:abstractNumId w:val="47"/>
   </w:num>
   <w:num w:numId="22">
     <w:abstractNumId w:val="4"/>
   </w:num>
   <w:num w:numId="23">
-    <w:abstractNumId w:val="18"/>
+    <w:abstractNumId w:val="19"/>
   </w:num>
   <w:num w:numId="24">
-    <w:abstractNumId w:val="32"/>
+    <w:abstractNumId w:val="33"/>
   </w:num>
   <w:num w:numId="25">
-    <w:abstractNumId w:val="25"/>
+    <w:abstractNumId w:val="26"/>
   </w:num>
   <w:num w:numId="26">
     <w:abstractNumId w:val="14"/>
   </w:num>
   <w:num w:numId="27">
-    <w:abstractNumId w:val="16"/>
+    <w:abstractNumId w:val="17"/>
   </w:num>
   <w:num w:numId="28">
     <w:abstractNumId w:val="15"/>
   </w:num>
   <w:num w:numId="29">
-    <w:abstractNumId w:val="38"/>
+    <w:abstractNumId w:val="39"/>
   </w:num>
   <w:num w:numId="30">
     <w:abstractNumId w:val="10"/>
   </w:num>
   <w:num w:numId="31">
-    <w:abstractNumId w:val="44"/>
+    <w:abstractNumId w:val="45"/>
   </w:num>
   <w:num w:numId="32">
     <w:abstractNumId w:val="3"/>
   </w:num>
   <w:num w:numId="33">
-    <w:abstractNumId w:val="31"/>
+    <w:abstractNumId w:val="32"/>
   </w:num>
   <w:num w:numId="34">
     <w:abstractNumId w:val="12"/>
   </w:num>
   <w:num w:numId="35">
-    <w:abstractNumId w:val="24"/>
+    <w:abstractNumId w:val="25"/>
   </w:num>
   <w:num w:numId="36">
-    <w:abstractNumId w:val="27"/>
+    <w:abstractNumId w:val="28"/>
   </w:num>
   <w:num w:numId="37">
-    <w:abstractNumId w:val="37"/>
+    <w:abstractNumId w:val="38"/>
   </w:num>
   <w:num w:numId="38">
+    <w:abstractNumId w:val="22"/>
+  </w:num>
+  <w:num w:numId="39">
+    <w:abstractNumId w:val="34"/>
+  </w:num>
+  <w:num w:numId="40">
+    <w:abstractNumId w:val="46"/>
+  </w:num>
+  <w:num w:numId="41">
     <w:abstractNumId w:val="21"/>
   </w:num>
-  <w:num w:numId="39">
-    <w:abstractNumId w:val="33"/>
+  <w:num w:numId="42">
+    <w:abstractNumId w:val="40"/>
   </w:num>
-  <w:num w:numId="40">
-    <w:abstractNumId w:val="45"/>
+  <w:num w:numId="43">
+    <w:abstractNumId w:val="44"/>
   </w:num>
-  <w:num w:numId="41">
+  <w:num w:numId="44">
+    <w:abstractNumId w:val="23"/>
+  </w:num>
+  <w:num w:numId="45">
+    <w:abstractNumId w:val="18"/>
+  </w:num>
+  <w:num w:numId="46">
+    <w:abstractNumId w:val="31"/>
+  </w:num>
+  <w:num w:numId="47">
     <w:abstractNumId w:val="20"/>
   </w:num>
-  <w:num w:numId="42">
-    <w:abstractNumId w:val="39"/>
-  </w:num>
-  <w:num w:numId="43">
-    <w:abstractNumId w:val="43"/>
-  </w:num>
-  <w:num w:numId="44">
-    <w:abstractNumId w:val="22"/>
-  </w:num>
-  <w:num w:numId="45">
-    <w:abstractNumId w:val="17"/>
-  </w:num>
-  <w:num w:numId="46">
-    <w:abstractNumId w:val="30"/>
-  </w:num>
-  <w:num w:numId="47">
-    <w:abstractNumId w:val="19"/>
+  <w:num w:numId="48">
+    <w:abstractNumId w:val="16"/>
   </w:num>
   <w:numIdMacAtCleanup w:val="8"/>
 </w:numbering>
 </file>
 
 <file path=word/styles.xml><?xml version="1.0" encoding="utf-8"?>
-<w:styles xmlns:mc="http://schemas.openxmlformats.org/markup-compatibility/2006" xmlns:r="http://schemas.openxmlformats.org/officeDocument/2006/relationships" xmlns:w="http://schemas.openxmlformats.org/wordprocessingml/2006/main" xmlns:w14="http://schemas.microsoft.com/office/word/2010/wordml" xmlns:w15="http://schemas.microsoft.com/office/word/2012/wordml" xmlns:w16cid="http://schemas.microsoft.com/office/word/2016/wordml/cid" xmlns:w16se="http://schemas.microsoft.com/office/word/2015/wordml/symex" mc:Ignorable="w14 w15 w16se w16cid">
+<w:styles xmlns:mc="http://schemas.openxmlformats.org/markup-compatibility/2006" xmlns:r="http://schemas.openxmlformats.org/officeDocument/2006/relationships" xmlns:w="http://schemas.openxmlformats.org/wordprocessingml/2006/main" xmlns:w14="http://schemas.microsoft.com/office/word/2010/wordml" xmlns:w15="http://schemas.microsoft.com/office/word/2012/wordml" xmlns:w16cex="http://schemas.microsoft.com/office/word/2018/wordml/cex" xmlns:w16cid="http://schemas.microsoft.com/office/word/2016/wordml/cid" xmlns:w16="http://schemas.microsoft.com/office/word/2018/wordml" xmlns:w16sdtdh="http://schemas.microsoft.com/office/word/2020/wordml/sdtdatahash" xmlns:w16se="http://schemas.microsoft.com/office/word/2015/wordml/symex" mc:Ignorable="w14 w15 w16se w16cid w16 w16cex w16sdtdh">
   <w:docDefaults>
     <w:rPrDefault>
       <w:rPr>
@@ -20571,7 +20272,7 @@
       </w:pPr>
     </w:pPrDefault>
   </w:docDefaults>
-  <w:latentStyles w:defLockedState="0" w:defUIPriority="99" w:defSemiHidden="0" w:defUnhideWhenUsed="0" w:defQFormat="0" w:count="375">
+  <w:latentStyles w:defLockedState="0" w:defUIPriority="99" w:defSemiHidden="0" w:defUnhideWhenUsed="0" w:defQFormat="0" w:count="376">
     <w:lsdException w:name="Normal" w:uiPriority="0" w:qFormat="1"/>
     <w:lsdException w:name="heading 1" w:uiPriority="9" w:qFormat="1"/>
     <w:lsdException w:name="heading 2" w:semiHidden="1" w:uiPriority="9" w:unhideWhenUsed="1" w:qFormat="1"/>
@@ -20677,7 +20378,6 @@
     <w:lsdException w:name="HTML Sample" w:semiHidden="1" w:unhideWhenUsed="1"/>
     <w:lsdException w:name="HTML Typewriter" w:semiHidden="1" w:unhideWhenUsed="1"/>
     <w:lsdException w:name="HTML Variable" w:semiHidden="1" w:unhideWhenUsed="1"/>
-    <w:lsdException w:name="Normal Table" w:semiHidden="1" w:unhideWhenUsed="1"/>
     <w:lsdException w:name="annotation subject" w:semiHidden="1" w:unhideWhenUsed="1"/>
     <w:lsdException w:name="No List" w:semiHidden="1" w:unhideWhenUsed="1"/>
     <w:lsdException w:name="Outline List 1" w:semiHidden="1" w:unhideWhenUsed="1"/>
@@ -20724,10 +20424,8 @@
     <w:lsdException w:name="Table Subtle 2" w:semiHidden="1" w:unhideWhenUsed="1"/>
     <w:lsdException w:name="Table Web 1" w:semiHidden="1" w:unhideWhenUsed="1"/>
     <w:lsdException w:name="Table Web 2" w:semiHidden="1" w:unhideWhenUsed="1"/>
-    <w:lsdException w:name="Table Web 3" w:semiHidden="1" w:unhideWhenUsed="1"/>
     <w:lsdException w:name="Balloon Text" w:semiHidden="1" w:unhideWhenUsed="1"/>
     <w:lsdException w:name="Table Grid" w:uiPriority="59"/>
-    <w:lsdException w:name="Table Theme" w:semiHidden="1" w:unhideWhenUsed="1"/>
     <w:lsdException w:name="Placeholder Text" w:semiHidden="1"/>
     <w:lsdException w:name="No Spacing" w:uiPriority="1"/>
     <w:lsdException w:name="Light Shading" w:uiPriority="60"/>
@@ -20947,6 +20645,7 @@
     <w:lsdException w:name="Smart Hyperlink" w:semiHidden="1" w:unhideWhenUsed="1"/>
     <w:lsdException w:name="Hashtag" w:semiHidden="1" w:unhideWhenUsed="1"/>
     <w:lsdException w:name="Unresolved Mention" w:semiHidden="1" w:unhideWhenUsed="1"/>
+    <w:lsdException w:name="Smart Link" w:semiHidden="1" w:unhideWhenUsed="1"/>
   </w:latentStyles>
   <w:style w:type="paragraph" w:default="1" w:styleId="Normal">
     <w:name w:val="Normal"/>

</xml_diff>